<commit_message>
Add use case realisation
Use case realisation of orderring dishes module, including class diagram
and sequence diagram.
</commit_message>
<xml_diff>
--- a/doc/软件需求分析规约.docx
+++ b/doc/软件需求分析规约.docx
@@ -1,10 +1,10 @@
 
 <file path=word/document.xml><?xml version="1.0" encoding="utf-8"?>
-<w:document xmlns:wpc="http://schemas.microsoft.com/office/word/2010/wordprocessingCanvas" xmlns:mo="http://schemas.microsoft.com/office/mac/office/2008/main" xmlns:mc="http://schemas.openxmlformats.org/markup-compatibility/2006" xmlns:mv="urn:schemas-microsoft-com:mac:vml" xmlns:o="urn:schemas-microsoft-com:office:office" xmlns:r="http://schemas.openxmlformats.org/officeDocument/2006/relationships" xmlns:m="http://schemas.openxmlformats.org/officeDocument/2006/math" xmlns:v="urn:schemas-microsoft-com:vml" xmlns:wp14="http://schemas.microsoft.com/office/word/2010/wordprocessingDrawing" xmlns:wp="http://schemas.openxmlformats.org/drawingml/2006/wordprocessingDrawing" xmlns:w10="urn:schemas-microsoft-com:office:word" xmlns:w="http://schemas.openxmlformats.org/wordprocessingml/2006/main" xmlns:w14="http://schemas.microsoft.com/office/word/2010/wordml" xmlns:w15="http://schemas.microsoft.com/office/word/2012/wordml" xmlns:wpg="http://schemas.microsoft.com/office/word/2010/wordprocessingGroup" xmlns:wpi="http://schemas.microsoft.com/office/word/2010/wordprocessingInk" xmlns:wne="http://schemas.microsoft.com/office/word/2006/wordml" xmlns:wps="http://schemas.microsoft.com/office/word/2010/wordprocessingShape" mc:Ignorable="w14 w15 wp14">
+<w:document xmlns:wpc="http://schemas.microsoft.com/office/word/2010/wordprocessingCanvas" xmlns:mc="http://schemas.openxmlformats.org/markup-compatibility/2006" xmlns:o="urn:schemas-microsoft-com:office:office" xmlns:r="http://schemas.openxmlformats.org/officeDocument/2006/relationships" xmlns:m="http://schemas.openxmlformats.org/officeDocument/2006/math" xmlns:v="urn:schemas-microsoft-com:vml" xmlns:wp14="http://schemas.microsoft.com/office/word/2010/wordprocessingDrawing" xmlns:wp="http://schemas.openxmlformats.org/drawingml/2006/wordprocessingDrawing" xmlns:w10="urn:schemas-microsoft-com:office:word" xmlns:w="http://schemas.openxmlformats.org/wordprocessingml/2006/main" xmlns:w14="http://schemas.microsoft.com/office/word/2010/wordml" xmlns:w15="http://schemas.microsoft.com/office/word/2012/wordml" xmlns:wpg="http://schemas.microsoft.com/office/word/2010/wordprocessingGroup" xmlns:wpi="http://schemas.microsoft.com/office/word/2010/wordprocessingInk" xmlns:wne="http://schemas.microsoft.com/office/word/2006/wordml" xmlns:wps="http://schemas.microsoft.com/office/word/2010/wordprocessingShape" mc:Ignorable="w14 w15 wp14">
   <w:body>
     <w:p>
       <w:pPr>
-        <w:pStyle w:val="aa"/>
+        <w:pStyle w:val="a7"/>
       </w:pPr>
       <w:r>
         <w:t>小型</w:t>
@@ -17,7 +17,7 @@
       </w:r>
       <w:r>
         <w:rPr>
-          <w:rFonts w:ascii="SimSun" w:eastAsia="SimSun" w:hAnsi="SimSun" w:cs="SimSun"/>
+          <w:rFonts w:ascii="宋体" w:hAnsi="宋体" w:cs="宋体"/>
         </w:rPr>
         <w:t>馆</w:t>
       </w:r>
@@ -26,7 +26,7 @@
       </w:r>
       <w:r>
         <w:rPr>
-          <w:rFonts w:ascii="SimSun" w:eastAsia="SimSun" w:hAnsi="SimSun" w:cs="SimSun"/>
+          <w:rFonts w:ascii="宋体" w:hAnsi="宋体" w:cs="宋体"/>
         </w:rPr>
         <w:t>统</w:t>
       </w:r>
@@ -38,7 +38,7 @@
       </w:r>
       <w:r>
         <w:rPr>
-          <w:rFonts w:ascii="SimSun" w:eastAsia="SimSun" w:hAnsi="SimSun" w:cs="SimSun"/>
+          <w:rFonts w:ascii="宋体" w:hAnsi="宋体" w:cs="宋体"/>
         </w:rPr>
         <w:t>规约</w:t>
       </w:r>
@@ -46,7 +46,7 @@
     <w:p/>
     <w:p>
       <w:pPr>
-        <w:pStyle w:val="aa"/>
+        <w:pStyle w:val="a7"/>
         <w:tabs>
           <w:tab w:val="center" w:pos="4153"/>
           <w:tab w:val="left" w:pos="6246"/>
@@ -514,7 +514,7 @@
     </w:tbl>
     <w:p>
       <w:pPr>
-        <w:pStyle w:val="31"/>
+        <w:pStyle w:val="30"/>
         <w:ind w:left="0"/>
       </w:pPr>
     </w:p>
@@ -545,7 +545,7 @@
       <w:sdtContent>
         <w:p>
           <w:pPr>
-            <w:pStyle w:val="afd"/>
+            <w:pStyle w:val="TOC"/>
           </w:pPr>
           <w:r>
             <w:rPr>
@@ -556,7 +556,7 @@
         </w:p>
         <w:p>
           <w:pPr>
-            <w:pStyle w:val="12"/>
+            <w:pStyle w:val="11"/>
             <w:tabs>
               <w:tab w:val="right" w:pos="8296"/>
             </w:tabs>
@@ -588,14 +588,14 @@
           <w:hyperlink w:anchor="_Toc439167214" w:history="1">
             <w:r>
               <w:rPr>
-                <w:rStyle w:val="aff6"/>
+                <w:rStyle w:val="afa"/>
                 <w:noProof/>
               </w:rPr>
               <w:t xml:space="preserve">1. </w:t>
             </w:r>
             <w:r>
               <w:rPr>
-                <w:rStyle w:val="aff6"/>
+                <w:rStyle w:val="afa"/>
                 <w:rFonts w:hint="eastAsia"/>
                 <w:noProof/>
               </w:rPr>
@@ -653,7 +653,7 @@
         </w:p>
         <w:p>
           <w:pPr>
-            <w:pStyle w:val="12"/>
+            <w:pStyle w:val="11"/>
             <w:tabs>
               <w:tab w:val="right" w:pos="8296"/>
             </w:tabs>
@@ -670,14 +670,14 @@
           <w:hyperlink w:anchor="_Toc439167215" w:history="1">
             <w:r>
               <w:rPr>
-                <w:rStyle w:val="aff6"/>
+                <w:rStyle w:val="afa"/>
                 <w:noProof/>
               </w:rPr>
               <w:t xml:space="preserve">2. </w:t>
             </w:r>
             <w:r>
               <w:rPr>
-                <w:rStyle w:val="aff6"/>
+                <w:rStyle w:val="afa"/>
                 <w:rFonts w:hint="eastAsia"/>
                 <w:noProof/>
               </w:rPr>
@@ -735,7 +735,7 @@
         </w:p>
         <w:p>
           <w:pPr>
-            <w:pStyle w:val="12"/>
+            <w:pStyle w:val="11"/>
             <w:tabs>
               <w:tab w:val="right" w:pos="8296"/>
             </w:tabs>
@@ -752,14 +752,14 @@
           <w:hyperlink w:anchor="_Toc439167216" w:history="1">
             <w:r>
               <w:rPr>
-                <w:rStyle w:val="aff6"/>
+                <w:rStyle w:val="afa"/>
                 <w:noProof/>
               </w:rPr>
               <w:t xml:space="preserve">3. </w:t>
             </w:r>
             <w:r>
               <w:rPr>
-                <w:rStyle w:val="aff6"/>
+                <w:rStyle w:val="afa"/>
                 <w:rFonts w:hint="eastAsia"/>
                 <w:noProof/>
               </w:rPr>
@@ -817,7 +817,7 @@
         </w:p>
         <w:p>
           <w:pPr>
-            <w:pStyle w:val="12"/>
+            <w:pStyle w:val="11"/>
             <w:tabs>
               <w:tab w:val="right" w:pos="8296"/>
             </w:tabs>
@@ -834,14 +834,14 @@
           <w:hyperlink w:anchor="_Toc439167217" w:history="1">
             <w:r>
               <w:rPr>
-                <w:rStyle w:val="aff6"/>
+                <w:rStyle w:val="afa"/>
                 <w:noProof/>
               </w:rPr>
               <w:t xml:space="preserve">4. </w:t>
             </w:r>
             <w:r>
               <w:rPr>
-                <w:rStyle w:val="aff6"/>
+                <w:rStyle w:val="afa"/>
                 <w:rFonts w:hint="eastAsia"/>
                 <w:noProof/>
               </w:rPr>
@@ -899,7 +899,7 @@
         </w:p>
         <w:p>
           <w:pPr>
-            <w:pStyle w:val="12"/>
+            <w:pStyle w:val="11"/>
             <w:tabs>
               <w:tab w:val="right" w:pos="8296"/>
             </w:tabs>
@@ -916,14 +916,14 @@
           <w:hyperlink w:anchor="_Toc439167218" w:history="1">
             <w:r>
               <w:rPr>
-                <w:rStyle w:val="aff6"/>
+                <w:rStyle w:val="afa"/>
                 <w:noProof/>
               </w:rPr>
               <w:t xml:space="preserve">5. </w:t>
             </w:r>
             <w:r>
               <w:rPr>
-                <w:rStyle w:val="aff6"/>
+                <w:rStyle w:val="afa"/>
                 <w:rFonts w:hint="eastAsia"/>
                 <w:noProof/>
               </w:rPr>
@@ -1038,18 +1038,18 @@
     <w:p>
       <w:pPr>
         <w:rPr>
-          <w:rStyle w:val="21"/>
-        </w:rPr>
-      </w:pPr>
-      <w:r>
-        <w:rPr>
-          <w:rStyle w:val="21"/>
+          <w:rStyle w:val="20"/>
+        </w:rPr>
+      </w:pPr>
+      <w:r>
+        <w:rPr>
+          <w:rStyle w:val="20"/>
         </w:rPr>
         <w:t xml:space="preserve">1.1 </w:t>
       </w:r>
       <w:r>
         <w:rPr>
-          <w:rStyle w:val="21"/>
+          <w:rStyle w:val="20"/>
         </w:rPr>
         <w:t>背景</w:t>
       </w:r>
@@ -1224,31 +1224,31 @@
     <w:p>
       <w:pPr>
         <w:rPr>
-          <w:rStyle w:val="21"/>
-        </w:rPr>
-      </w:pPr>
-      <w:r>
-        <w:rPr>
-          <w:rStyle w:val="21"/>
+          <w:rStyle w:val="20"/>
+        </w:rPr>
+      </w:pPr>
+      <w:r>
+        <w:rPr>
+          <w:rStyle w:val="20"/>
         </w:rPr>
         <w:t xml:space="preserve">1.2. </w:t>
       </w:r>
       <w:r>
         <w:rPr>
-          <w:rStyle w:val="21"/>
+          <w:rStyle w:val="20"/>
         </w:rPr>
         <w:t>参考资料</w:t>
       </w:r>
       <w:r>
         <w:rPr>
-          <w:rStyle w:val="21"/>
+          <w:rStyle w:val="20"/>
         </w:rPr>
         <w:t xml:space="preserve"> </w:t>
       </w:r>
     </w:p>
     <w:p>
       <w:pPr>
-        <w:pStyle w:val="af4"/>
+        <w:pStyle w:val="ae"/>
       </w:pPr>
       <w:r>
         <w:t xml:space="preserve">&lt;Software </w:t>
@@ -1286,7 +1286,7 @@
     </w:p>
     <w:p>
       <w:pPr>
-        <w:pStyle w:val="af4"/>
+        <w:pStyle w:val="ae"/>
       </w:pPr>
       <w:r>
         <w:rPr>
@@ -1310,31 +1310,31 @@
     <w:p>
       <w:pPr>
         <w:rPr>
-          <w:rStyle w:val="21"/>
-        </w:rPr>
-      </w:pPr>
-    </w:p>
-    <w:p>
-      <w:pPr>
-        <w:rPr>
-          <w:rStyle w:val="21"/>
-        </w:rPr>
-      </w:pPr>
-      <w:r>
-        <w:rPr>
-          <w:rStyle w:val="21"/>
+          <w:rStyle w:val="20"/>
+        </w:rPr>
+      </w:pPr>
+    </w:p>
+    <w:p>
+      <w:pPr>
+        <w:rPr>
+          <w:rStyle w:val="20"/>
+        </w:rPr>
+      </w:pPr>
+      <w:r>
+        <w:rPr>
+          <w:rStyle w:val="20"/>
         </w:rPr>
         <w:t xml:space="preserve">1.3. </w:t>
       </w:r>
       <w:r>
         <w:rPr>
-          <w:rStyle w:val="21"/>
+          <w:rStyle w:val="20"/>
         </w:rPr>
         <w:t>假定和约束</w:t>
       </w:r>
       <w:r>
         <w:rPr>
-          <w:rStyle w:val="21"/>
+          <w:rStyle w:val="20"/>
         </w:rPr>
         <w:t xml:space="preserve"> </w:t>
       </w:r>
@@ -1447,24 +1447,24 @@
     <w:p>
       <w:pPr>
         <w:rPr>
-          <w:rStyle w:val="21"/>
-        </w:rPr>
-      </w:pPr>
-      <w:r>
-        <w:rPr>
-          <w:rStyle w:val="21"/>
+          <w:rStyle w:val="20"/>
+        </w:rPr>
+      </w:pPr>
+      <w:r>
+        <w:rPr>
+          <w:rStyle w:val="20"/>
         </w:rPr>
         <w:t xml:space="preserve">1.4. </w:t>
       </w:r>
       <w:r>
         <w:rPr>
-          <w:rStyle w:val="21"/>
+          <w:rStyle w:val="20"/>
         </w:rPr>
         <w:t>用户的特点</w:t>
       </w:r>
       <w:r>
         <w:rPr>
-          <w:rStyle w:val="21"/>
+          <w:rStyle w:val="20"/>
         </w:rPr>
         <w:t xml:space="preserve"> </w:t>
       </w:r>
@@ -1562,24 +1562,24 @@
     <w:p>
       <w:pPr>
         <w:rPr>
-          <w:rStyle w:val="21"/>
-        </w:rPr>
-      </w:pPr>
-      <w:r>
-        <w:rPr>
-          <w:rStyle w:val="21"/>
+          <w:rStyle w:val="20"/>
+        </w:rPr>
+      </w:pPr>
+      <w:r>
+        <w:rPr>
+          <w:rStyle w:val="20"/>
         </w:rPr>
         <w:t xml:space="preserve">2.1. </w:t>
       </w:r>
       <w:r>
         <w:rPr>
-          <w:rStyle w:val="21"/>
+          <w:rStyle w:val="20"/>
         </w:rPr>
         <w:t>系统范围</w:t>
       </w:r>
       <w:r>
         <w:rPr>
-          <w:rStyle w:val="21"/>
+          <w:rStyle w:val="20"/>
         </w:rPr>
         <w:t xml:space="preserve"> </w:t>
       </w:r>
@@ -1587,19 +1587,19 @@
     <w:p>
       <w:pPr>
         <w:rPr>
-          <w:rStyle w:val="af"/>
-        </w:rPr>
-      </w:pPr>
-      <w:r>
-        <w:rPr>
-          <w:rStyle w:val="af"/>
+          <w:rStyle w:val="aa"/>
+        </w:rPr>
+      </w:pPr>
+      <w:r>
+        <w:rPr>
+          <w:rStyle w:val="aa"/>
           <w:rFonts w:hint="eastAsia"/>
         </w:rPr>
         <w:t>应用</w:t>
       </w:r>
       <w:r>
         <w:rPr>
-          <w:rStyle w:val="af"/>
+          <w:rStyle w:val="aa"/>
         </w:rPr>
         <w:t>目标：</w:t>
       </w:r>
@@ -1622,12 +1622,12 @@
     <w:p>
       <w:pPr>
         <w:rPr>
-          <w:rStyle w:val="af"/>
-        </w:rPr>
-      </w:pPr>
-      <w:r>
-        <w:rPr>
-          <w:rStyle w:val="af"/>
+          <w:rStyle w:val="aa"/>
+        </w:rPr>
+      </w:pPr>
+      <w:r>
+        <w:rPr>
+          <w:rStyle w:val="aa"/>
         </w:rPr>
         <w:t>作用范围：</w:t>
       </w:r>
@@ -1673,18 +1673,18 @@
     <w:p>
       <w:pPr>
         <w:rPr>
-          <w:rStyle w:val="21"/>
-        </w:rPr>
-      </w:pPr>
-      <w:r>
-        <w:rPr>
-          <w:rStyle w:val="21"/>
+          <w:rStyle w:val="20"/>
+        </w:rPr>
+      </w:pPr>
+      <w:r>
+        <w:rPr>
+          <w:rStyle w:val="20"/>
         </w:rPr>
         <w:t xml:space="preserve">2.2. </w:t>
       </w:r>
       <w:r>
         <w:rPr>
-          <w:rStyle w:val="21"/>
+          <w:rStyle w:val="20"/>
         </w:rPr>
         <w:t>系统体系结构</w:t>
       </w:r>
@@ -1699,7 +1699,7 @@
         <w:drawing>
           <wp:inline distT="0" distB="0" distL="0" distR="0" wp14:anchorId="79470501" wp14:editId="583E52D7">
             <wp:extent cx="5274310" cy="3076575"/>
-            <wp:effectExtent l="25400" t="50800" r="59690" b="22225"/>
+            <wp:effectExtent l="38100" t="38100" r="59690" b="9525"/>
             <wp:docPr id="2" name="图表 2"/>
             <wp:cNvGraphicFramePr/>
             <a:graphic xmlns:a="http://schemas.openxmlformats.org/drawingml/2006/main">
@@ -1797,24 +1797,24 @@
     <w:p>
       <w:pPr>
         <w:rPr>
-          <w:rStyle w:val="21"/>
-        </w:rPr>
-      </w:pPr>
-      <w:r>
-        <w:rPr>
-          <w:rStyle w:val="21"/>
+          <w:rStyle w:val="20"/>
+        </w:rPr>
+      </w:pPr>
+      <w:r>
+        <w:rPr>
+          <w:rStyle w:val="20"/>
         </w:rPr>
         <w:t xml:space="preserve">2.3. </w:t>
       </w:r>
       <w:r>
         <w:rPr>
-          <w:rStyle w:val="21"/>
+          <w:rStyle w:val="20"/>
         </w:rPr>
         <w:t>系统总体流程</w:t>
       </w:r>
       <w:r>
         <w:rPr>
-          <w:rStyle w:val="21"/>
+          <w:rStyle w:val="20"/>
         </w:rPr>
         <w:t xml:space="preserve"> </w:t>
       </w:r>
@@ -1822,12 +1822,12 @@
     <w:p>
       <w:pPr>
         <w:rPr>
-          <w:rStyle w:val="21"/>
-        </w:rPr>
-      </w:pPr>
-      <w:r>
-        <w:rPr>
-          <w:rStyle w:val="21"/>
+          <w:rStyle w:val="20"/>
+        </w:rPr>
+      </w:pPr>
+      <w:r>
+        <w:rPr>
+          <w:rStyle w:val="20"/>
           <w:noProof/>
         </w:rPr>
         <w:lastRenderedPageBreak/>
@@ -2030,24 +2030,24 @@
     <w:p>
       <w:pPr>
         <w:rPr>
-          <w:rStyle w:val="21"/>
-        </w:rPr>
-      </w:pPr>
-      <w:r>
-        <w:rPr>
-          <w:rStyle w:val="21"/>
+          <w:rStyle w:val="20"/>
+        </w:rPr>
+      </w:pPr>
+      <w:r>
+        <w:rPr>
+          <w:rStyle w:val="20"/>
         </w:rPr>
         <w:t xml:space="preserve">2.4. </w:t>
       </w:r>
       <w:r>
         <w:rPr>
-          <w:rStyle w:val="21"/>
+          <w:rStyle w:val="20"/>
         </w:rPr>
         <w:t>需求分析</w:t>
       </w:r>
       <w:r>
         <w:rPr>
-          <w:rStyle w:val="21"/>
+          <w:rStyle w:val="20"/>
         </w:rPr>
         <w:t xml:space="preserve"> </w:t>
       </w:r>
@@ -2057,40 +2057,40 @@
         <w:pStyle w:val="a3"/>
         <w:wordWrap w:val="0"/>
         <w:rPr>
-          <w:rStyle w:val="21"/>
-        </w:rPr>
-      </w:pPr>
-      <w:r>
-        <w:rPr>
-          <w:rStyle w:val="21"/>
+          <w:rStyle w:val="20"/>
+        </w:rPr>
+      </w:pPr>
+      <w:r>
+        <w:rPr>
+          <w:rStyle w:val="20"/>
         </w:rPr>
         <w:t>2.4.</w:t>
       </w:r>
       <w:r>
         <w:rPr>
-          <w:rStyle w:val="21"/>
+          <w:rStyle w:val="20"/>
           <w:rFonts w:hint="eastAsia"/>
         </w:rPr>
         <w:t>1</w:t>
       </w:r>
       <w:r>
         <w:rPr>
-          <w:rStyle w:val="21"/>
-        </w:rPr>
-        <w:t>. XXXXXXX(功能</w:t>
-      </w:r>
-      <w:r>
-        <w:rPr>
-          <w:rStyle w:val="21"/>
-          <w:rFonts w:hint="eastAsia"/>
-        </w:rPr>
-        <w:t>建模</w:t>
-      </w:r>
-      <w:r>
-        <w:rPr>
-          <w:rStyle w:val="21"/>
-        </w:rPr>
-        <w:t xml:space="preserve">) </w:t>
+          <w:rStyle w:val="20"/>
+        </w:rPr>
+        <w:t>.</w:t>
+      </w:r>
+      <w:r>
+        <w:rPr>
+          <w:rStyle w:val="20"/>
+        </w:rPr>
+        <w:t xml:space="preserve"> </w:t>
+      </w:r>
+      <w:r>
+        <w:rPr>
+          <w:rStyle w:val="20"/>
+          <w:rFonts w:hint="eastAsia"/>
+        </w:rPr>
+        <w:t>用例名称：呼叫服务员</w:t>
       </w:r>
     </w:p>
     <w:p>
@@ -2098,48 +2098,67 @@
         <w:pStyle w:val="a3"/>
         <w:wordWrap w:val="0"/>
         <w:rPr>
-          <w:rStyle w:val="21"/>
-        </w:rPr>
-      </w:pPr>
-      <w:r>
-        <w:rPr>
-          <w:rStyle w:val="21"/>
-          <w:rFonts w:hint="eastAsia"/>
-        </w:rPr>
-        <w:t>2.4.</w:t>
-      </w:r>
-      <w:r>
-        <w:rPr>
-          <w:rStyle w:val="21"/>
-          <w:rFonts w:hint="eastAsia"/>
-        </w:rPr>
-        <w:t>2</w:t>
-      </w:r>
-      <w:r>
-        <w:rPr>
-          <w:rStyle w:val="21"/>
-          <w:rFonts w:hint="eastAsia"/>
-        </w:rPr>
-        <w:t xml:space="preserve">. </w:t>
-      </w:r>
-      <w:r>
-        <w:rPr>
-          <w:rStyle w:val="21"/>
-        </w:rPr>
-        <w:t>XXXXXXX(</w:t>
-      </w:r>
-      <w:r>
-        <w:rPr>
-          <w:rStyle w:val="21"/>
-          <w:rFonts w:hint="eastAsia"/>
-        </w:rPr>
-        <w:t>数据建模</w:t>
-      </w:r>
-      <w:r>
-        <w:rPr>
-          <w:rStyle w:val="21"/>
-        </w:rPr>
-        <w:t>)</w:t>
+          <w:rStyle w:val="20"/>
+        </w:rPr>
+      </w:pPr>
+      <w:r>
+        <w:rPr>
+          <w:rFonts w:hint="eastAsia"/>
+          <w:caps/>
+          <w:noProof/>
+          <w:color w:val="632423"/>
+          <w:spacing w:val="15"/>
+          <w:szCs w:val="24"/>
+        </w:rPr>
+        <w:lastRenderedPageBreak/>
+        <w:drawing>
+          <wp:inline distT="0" distB="0" distL="0" distR="0" wp14:anchorId="1C4805AD" wp14:editId="0FEC0D90">
+            <wp:extent cx="5274310" cy="3340100"/>
+            <wp:effectExtent l="0" t="0" r="2540" b="0"/>
+            <wp:docPr id="1" name="图片 1"/>
+            <wp:cNvGraphicFramePr>
+              <a:graphicFrameLocks xmlns:a="http://schemas.openxmlformats.org/drawingml/2006/main" noChangeAspect="1"/>
+            </wp:cNvGraphicFramePr>
+            <a:graphic xmlns:a="http://schemas.openxmlformats.org/drawingml/2006/main">
+              <a:graphicData uri="http://schemas.openxmlformats.org/drawingml/2006/picture">
+                <pic:pic xmlns:pic="http://schemas.openxmlformats.org/drawingml/2006/picture">
+                  <pic:nvPicPr>
+                    <pic:cNvPr id="1" name="呼叫服务员_类图.jpg"/>
+                    <pic:cNvPicPr/>
+                  </pic:nvPicPr>
+                  <pic:blipFill>
+                    <a:blip r:embed="rId14">
+                      <a:extLst>
+                        <a:ext uri="{28A0092B-C50C-407E-A947-70E740481C1C}">
+                          <a14:useLocalDpi xmlns:a14="http://schemas.microsoft.com/office/drawing/2010/main" val="0"/>
+                        </a:ext>
+                      </a:extLst>
+                    </a:blip>
+                    <a:stretch>
+                      <a:fillRect/>
+                    </a:stretch>
+                  </pic:blipFill>
+                  <pic:spPr>
+                    <a:xfrm>
+                      <a:off x="0" y="0"/>
+                      <a:ext cx="5274310" cy="3340100"/>
+                    </a:xfrm>
+                    <a:prstGeom prst="rect">
+                      <a:avLst/>
+                    </a:prstGeom>
+                  </pic:spPr>
+                </pic:pic>
+              </a:graphicData>
+            </a:graphic>
+          </wp:inline>
+        </w:drawing>
+      </w:r>
+      <w:r>
+        <w:rPr>
+          <w:rStyle w:val="20"/>
+          <w:rFonts w:hint="eastAsia"/>
+        </w:rPr>
+        <w:t>类图</w:t>
       </w:r>
     </w:p>
     <w:p>
@@ -2147,64 +2166,59 @@
         <w:pStyle w:val="a3"/>
         <w:wordWrap w:val="0"/>
         <w:rPr>
-          <w:rStyle w:val="21"/>
-        </w:rPr>
-      </w:pPr>
-      <w:r>
-        <w:rPr>
-          <w:rStyle w:val="21"/>
-          <w:rFonts w:hint="eastAsia"/>
-        </w:rPr>
-        <w:t>2.4.</w:t>
-      </w:r>
-      <w:r>
-        <w:rPr>
-          <w:rStyle w:val="21"/>
-          <w:rFonts w:hint="eastAsia"/>
-        </w:rPr>
-        <w:t>3</w:t>
-      </w:r>
-      <w:r>
-        <w:rPr>
-          <w:rStyle w:val="21"/>
-          <w:rFonts w:hint="eastAsia"/>
-        </w:rPr>
-        <w:t xml:space="preserve">. </w:t>
-      </w:r>
-      <w:r>
-        <w:rPr>
-          <w:rStyle w:val="21"/>
-        </w:rPr>
-        <w:t>XXXXXXX(</w:t>
-      </w:r>
-      <w:r>
-        <w:rPr>
-          <w:rStyle w:val="21"/>
-          <w:rFonts w:hint="eastAsia"/>
-        </w:rPr>
-        <w:t>行为建模</w:t>
-      </w:r>
-      <w:r>
-        <w:rPr>
-          <w:rStyle w:val="21"/>
-        </w:rPr>
-        <w:t>)</w:t>
-      </w:r>
-    </w:p>
-    <w:p>
-      <w:pPr>
-        <w:pStyle w:val="1"/>
-      </w:pPr>
-      <w:bookmarkStart w:id="2" w:name="_Toc439167216"/>
-      <w:r>
-        <w:t xml:space="preserve">3. </w:t>
-      </w:r>
-      <w:r>
-        <w:t>非功能需求</w:t>
-      </w:r>
-      <w:bookmarkEnd w:id="2"/>
-      <w:r>
-        <w:t xml:space="preserve"> </w:t>
+          <w:rStyle w:val="20"/>
+        </w:rPr>
+      </w:pPr>
+      <w:r>
+        <w:rPr>
+          <w:rFonts w:hint="eastAsia"/>
+          <w:caps/>
+          <w:noProof/>
+          <w:color w:val="632423"/>
+          <w:spacing w:val="15"/>
+          <w:szCs w:val="24"/>
+        </w:rPr>
+        <w:drawing>
+          <wp:inline distT="0" distB="0" distL="0" distR="0" wp14:anchorId="215E6964" wp14:editId="2B748C48">
+            <wp:extent cx="4981575" cy="4243275"/>
+            <wp:effectExtent l="0" t="0" r="0" b="5080"/>
+            <wp:docPr id="4" name="图片 4"/>
+            <wp:cNvGraphicFramePr>
+              <a:graphicFrameLocks xmlns:a="http://schemas.openxmlformats.org/drawingml/2006/main" noChangeAspect="1"/>
+            </wp:cNvGraphicFramePr>
+            <a:graphic xmlns:a="http://schemas.openxmlformats.org/drawingml/2006/main">
+              <a:graphicData uri="http://schemas.openxmlformats.org/drawingml/2006/picture">
+                <pic:pic xmlns:pic="http://schemas.openxmlformats.org/drawingml/2006/picture">
+                  <pic:nvPicPr>
+                    <pic:cNvPr id="4" name="呼叫服务员_时序图.jpg"/>
+                    <pic:cNvPicPr/>
+                  </pic:nvPicPr>
+                  <pic:blipFill>
+                    <a:blip r:embed="rId15">
+                      <a:extLst>
+                        <a:ext uri="{28A0092B-C50C-407E-A947-70E740481C1C}">
+                          <a14:useLocalDpi xmlns:a14="http://schemas.microsoft.com/office/drawing/2010/main" val="0"/>
+                        </a:ext>
+                      </a:extLst>
+                    </a:blip>
+                    <a:stretch>
+                      <a:fillRect/>
+                    </a:stretch>
+                  </pic:blipFill>
+                  <pic:spPr>
+                    <a:xfrm>
+                      <a:off x="0" y="0"/>
+                      <a:ext cx="4989260" cy="4249821"/>
+                    </a:xfrm>
+                    <a:prstGeom prst="rect">
+                      <a:avLst/>
+                    </a:prstGeom>
+                  </pic:spPr>
+                </pic:pic>
+              </a:graphicData>
+            </a:graphic>
+          </wp:inline>
+        </w:drawing>
       </w:r>
     </w:p>
     <w:p>
@@ -2212,14 +2226,15 @@
         <w:pStyle w:val="a3"/>
         <w:wordWrap w:val="0"/>
         <w:rPr>
-          <w:rStyle w:val="21"/>
-        </w:rPr>
-      </w:pPr>
-      <w:r>
-        <w:rPr>
-          <w:rStyle w:val="21"/>
-        </w:rPr>
-        <w:t xml:space="preserve">3.1. 性能要求 </w:t>
+          <w:rStyle w:val="20"/>
+        </w:rPr>
+      </w:pPr>
+      <w:r>
+        <w:rPr>
+          <w:rStyle w:val="20"/>
+          <w:rFonts w:hint="eastAsia"/>
+        </w:rPr>
+        <w:t>时序图</w:t>
       </w:r>
     </w:p>
     <w:p>
@@ -2227,19 +2242,1175 @@
         <w:pStyle w:val="a3"/>
         <w:wordWrap w:val="0"/>
         <w:rPr>
-          <w:rStyle w:val="af"/>
-        </w:rPr>
-      </w:pPr>
-      <w:r>
-        <w:rPr>
-          <w:rStyle w:val="af"/>
+          <w:rStyle w:val="20"/>
+        </w:rPr>
+      </w:pPr>
+      <w:r>
+        <w:rPr>
+          <w:rStyle w:val="20"/>
+          <w:rFonts w:hint="eastAsia"/>
+        </w:rPr>
+        <w:lastRenderedPageBreak/>
+        <w:t>2.</w:t>
+      </w:r>
+      <w:r>
+        <w:rPr>
+          <w:rStyle w:val="20"/>
+        </w:rPr>
+        <w:t xml:space="preserve">4.2 </w:t>
+      </w:r>
+      <w:r>
+        <w:rPr>
+          <w:rStyle w:val="20"/>
+          <w:rFonts w:hint="eastAsia"/>
+        </w:rPr>
+        <w:t>用例名称：设置桌号</w:t>
+      </w:r>
+    </w:p>
+    <w:p>
+      <w:pPr>
+        <w:pStyle w:val="a3"/>
+        <w:wordWrap w:val="0"/>
+        <w:rPr>
+          <w:rStyle w:val="20"/>
+        </w:rPr>
+      </w:pPr>
+      <w:r>
+        <w:rPr>
+          <w:rFonts w:hint="eastAsia"/>
+          <w:caps/>
+          <w:noProof/>
+          <w:color w:val="632423"/>
+          <w:spacing w:val="15"/>
+          <w:szCs w:val="24"/>
+        </w:rPr>
+        <w:drawing>
+          <wp:inline distT="0" distB="0" distL="0" distR="0" wp14:anchorId="726D01C6" wp14:editId="19F9E984">
+            <wp:extent cx="5154812" cy="4191000"/>
+            <wp:effectExtent l="0" t="0" r="8255" b="0"/>
+            <wp:docPr id="5" name="图片 5"/>
+            <wp:cNvGraphicFramePr>
+              <a:graphicFrameLocks xmlns:a="http://schemas.openxmlformats.org/drawingml/2006/main" noChangeAspect="1"/>
+            </wp:cNvGraphicFramePr>
+            <a:graphic xmlns:a="http://schemas.openxmlformats.org/drawingml/2006/main">
+              <a:graphicData uri="http://schemas.openxmlformats.org/drawingml/2006/picture">
+                <pic:pic xmlns:pic="http://schemas.openxmlformats.org/drawingml/2006/picture">
+                  <pic:nvPicPr>
+                    <pic:cNvPr id="5" name="设置桌号_类图.jpg"/>
+                    <pic:cNvPicPr/>
+                  </pic:nvPicPr>
+                  <pic:blipFill>
+                    <a:blip r:embed="rId16">
+                      <a:extLst>
+                        <a:ext uri="{28A0092B-C50C-407E-A947-70E740481C1C}">
+                          <a14:useLocalDpi xmlns:a14="http://schemas.microsoft.com/office/drawing/2010/main" val="0"/>
+                        </a:ext>
+                      </a:extLst>
+                    </a:blip>
+                    <a:stretch>
+                      <a:fillRect/>
+                    </a:stretch>
+                  </pic:blipFill>
+                  <pic:spPr>
+                    <a:xfrm>
+                      <a:off x="0" y="0"/>
+                      <a:ext cx="5190873" cy="4220318"/>
+                    </a:xfrm>
+                    <a:prstGeom prst="rect">
+                      <a:avLst/>
+                    </a:prstGeom>
+                  </pic:spPr>
+                </pic:pic>
+              </a:graphicData>
+            </a:graphic>
+          </wp:inline>
+        </w:drawing>
+      </w:r>
+    </w:p>
+    <w:p>
+      <w:pPr>
+        <w:pStyle w:val="a3"/>
+        <w:wordWrap w:val="0"/>
+        <w:rPr>
+          <w:rStyle w:val="20"/>
+        </w:rPr>
+      </w:pPr>
+      <w:r>
+        <w:rPr>
+          <w:rStyle w:val="20"/>
+          <w:rFonts w:hint="eastAsia"/>
+        </w:rPr>
+        <w:t>类图</w:t>
+      </w:r>
+    </w:p>
+    <w:p>
+      <w:pPr>
+        <w:pStyle w:val="a3"/>
+        <w:wordWrap w:val="0"/>
+        <w:rPr>
+          <w:rStyle w:val="20"/>
+        </w:rPr>
+      </w:pPr>
+      <w:r>
+        <w:rPr>
+          <w:rFonts w:hint="eastAsia"/>
+          <w:caps/>
+          <w:noProof/>
+          <w:color w:val="632423"/>
+          <w:spacing w:val="15"/>
+          <w:szCs w:val="24"/>
+        </w:rPr>
+        <w:drawing>
+          <wp:inline distT="0" distB="0" distL="0" distR="0" wp14:anchorId="6C82A5F8" wp14:editId="032B43AD">
+            <wp:extent cx="5274310" cy="2880360"/>
+            <wp:effectExtent l="0" t="0" r="2540" b="0"/>
+            <wp:docPr id="6" name="图片 6"/>
+            <wp:cNvGraphicFramePr>
+              <a:graphicFrameLocks xmlns:a="http://schemas.openxmlformats.org/drawingml/2006/main" noChangeAspect="1"/>
+            </wp:cNvGraphicFramePr>
+            <a:graphic xmlns:a="http://schemas.openxmlformats.org/drawingml/2006/main">
+              <a:graphicData uri="http://schemas.openxmlformats.org/drawingml/2006/picture">
+                <pic:pic xmlns:pic="http://schemas.openxmlformats.org/drawingml/2006/picture">
+                  <pic:nvPicPr>
+                    <pic:cNvPr id="6" name="设置桌号_时序图.jpg"/>
+                    <pic:cNvPicPr/>
+                  </pic:nvPicPr>
+                  <pic:blipFill>
+                    <a:blip r:embed="rId17">
+                      <a:extLst>
+                        <a:ext uri="{28A0092B-C50C-407E-A947-70E740481C1C}">
+                          <a14:useLocalDpi xmlns:a14="http://schemas.microsoft.com/office/drawing/2010/main" val="0"/>
+                        </a:ext>
+                      </a:extLst>
+                    </a:blip>
+                    <a:stretch>
+                      <a:fillRect/>
+                    </a:stretch>
+                  </pic:blipFill>
+                  <pic:spPr>
+                    <a:xfrm>
+                      <a:off x="0" y="0"/>
+                      <a:ext cx="5274310" cy="2880360"/>
+                    </a:xfrm>
+                    <a:prstGeom prst="rect">
+                      <a:avLst/>
+                    </a:prstGeom>
+                  </pic:spPr>
+                </pic:pic>
+              </a:graphicData>
+            </a:graphic>
+          </wp:inline>
+        </w:drawing>
+      </w:r>
+    </w:p>
+    <w:p>
+      <w:pPr>
+        <w:pStyle w:val="a3"/>
+        <w:wordWrap w:val="0"/>
+        <w:rPr>
+          <w:rStyle w:val="20"/>
+        </w:rPr>
+      </w:pPr>
+      <w:r>
+        <w:rPr>
+          <w:rStyle w:val="20"/>
+          <w:rFonts w:hint="eastAsia"/>
+        </w:rPr>
+        <w:t>时序图</w:t>
+      </w:r>
+    </w:p>
+    <w:p>
+      <w:pPr>
+        <w:pStyle w:val="a3"/>
+        <w:wordWrap w:val="0"/>
+        <w:rPr>
+          <w:rStyle w:val="20"/>
+        </w:rPr>
+      </w:pPr>
+      <w:r>
+        <w:rPr>
+          <w:rStyle w:val="20"/>
+          <w:rFonts w:hint="eastAsia"/>
+        </w:rPr>
+        <w:lastRenderedPageBreak/>
+        <w:t>2.</w:t>
+      </w:r>
+      <w:r>
+        <w:rPr>
+          <w:rStyle w:val="20"/>
+        </w:rPr>
+        <w:t xml:space="preserve">4.3 </w:t>
+      </w:r>
+      <w:r>
+        <w:rPr>
+          <w:rStyle w:val="20"/>
+          <w:rFonts w:hint="eastAsia"/>
+        </w:rPr>
+        <w:t>用例名称：设置人数</w:t>
+      </w:r>
+    </w:p>
+    <w:p>
+      <w:pPr>
+        <w:pStyle w:val="a3"/>
+        <w:wordWrap w:val="0"/>
+        <w:rPr>
+          <w:rStyle w:val="20"/>
+        </w:rPr>
+      </w:pPr>
+      <w:r>
+        <w:rPr>
+          <w:rFonts w:hint="eastAsia"/>
+          <w:caps/>
+          <w:noProof/>
+          <w:color w:val="632423"/>
+          <w:spacing w:val="15"/>
+          <w:szCs w:val="24"/>
+        </w:rPr>
+        <w:drawing>
+          <wp:inline distT="0" distB="0" distL="0" distR="0" wp14:anchorId="2DC18AC9" wp14:editId="02A9AFC2">
+            <wp:extent cx="5019675" cy="3637542"/>
+            <wp:effectExtent l="0" t="0" r="0" b="1270"/>
+            <wp:docPr id="7" name="图片 7"/>
+            <wp:cNvGraphicFramePr>
+              <a:graphicFrameLocks xmlns:a="http://schemas.openxmlformats.org/drawingml/2006/main" noChangeAspect="1"/>
+            </wp:cNvGraphicFramePr>
+            <a:graphic xmlns:a="http://schemas.openxmlformats.org/drawingml/2006/main">
+              <a:graphicData uri="http://schemas.openxmlformats.org/drawingml/2006/picture">
+                <pic:pic xmlns:pic="http://schemas.openxmlformats.org/drawingml/2006/picture">
+                  <pic:nvPicPr>
+                    <pic:cNvPr id="7" name="设置人数_类图.jpg"/>
+                    <pic:cNvPicPr/>
+                  </pic:nvPicPr>
+                  <pic:blipFill>
+                    <a:blip r:embed="rId18">
+                      <a:extLst>
+                        <a:ext uri="{28A0092B-C50C-407E-A947-70E740481C1C}">
+                          <a14:useLocalDpi xmlns:a14="http://schemas.microsoft.com/office/drawing/2010/main" val="0"/>
+                        </a:ext>
+                      </a:extLst>
+                    </a:blip>
+                    <a:stretch>
+                      <a:fillRect/>
+                    </a:stretch>
+                  </pic:blipFill>
+                  <pic:spPr>
+                    <a:xfrm>
+                      <a:off x="0" y="0"/>
+                      <a:ext cx="5032174" cy="3646600"/>
+                    </a:xfrm>
+                    <a:prstGeom prst="rect">
+                      <a:avLst/>
+                    </a:prstGeom>
+                  </pic:spPr>
+                </pic:pic>
+              </a:graphicData>
+            </a:graphic>
+          </wp:inline>
+        </w:drawing>
+      </w:r>
+    </w:p>
+    <w:p>
+      <w:pPr>
+        <w:pStyle w:val="a3"/>
+        <w:wordWrap w:val="0"/>
+        <w:rPr>
+          <w:rStyle w:val="20"/>
+        </w:rPr>
+      </w:pPr>
+      <w:r>
+        <w:rPr>
+          <w:rStyle w:val="20"/>
+          <w:rFonts w:hint="eastAsia"/>
+        </w:rPr>
+        <w:t>类图</w:t>
+      </w:r>
+    </w:p>
+    <w:p>
+      <w:pPr>
+        <w:pStyle w:val="a3"/>
+        <w:wordWrap w:val="0"/>
+        <w:rPr>
+          <w:rStyle w:val="20"/>
+          <w:rFonts w:hint="eastAsia"/>
+        </w:rPr>
+      </w:pPr>
+      <w:r>
+        <w:rPr>
+          <w:rFonts w:hint="eastAsia"/>
+          <w:caps/>
+          <w:noProof/>
+          <w:color w:val="632423"/>
+          <w:spacing w:val="15"/>
+          <w:szCs w:val="24"/>
+        </w:rPr>
+        <w:drawing>
+          <wp:inline distT="0" distB="0" distL="0" distR="0" wp14:anchorId="6A55B404" wp14:editId="691722A5">
+            <wp:extent cx="5274310" cy="3012440"/>
+            <wp:effectExtent l="0" t="0" r="2540" b="0"/>
+            <wp:docPr id="8" name="图片 8"/>
+            <wp:cNvGraphicFramePr>
+              <a:graphicFrameLocks xmlns:a="http://schemas.openxmlformats.org/drawingml/2006/main" noChangeAspect="1"/>
+            </wp:cNvGraphicFramePr>
+            <a:graphic xmlns:a="http://schemas.openxmlformats.org/drawingml/2006/main">
+              <a:graphicData uri="http://schemas.openxmlformats.org/drawingml/2006/picture">
+                <pic:pic xmlns:pic="http://schemas.openxmlformats.org/drawingml/2006/picture">
+                  <pic:nvPicPr>
+                    <pic:cNvPr id="8" name="设置人数_时序图.jpg"/>
+                    <pic:cNvPicPr/>
+                  </pic:nvPicPr>
+                  <pic:blipFill>
+                    <a:blip r:embed="rId19">
+                      <a:extLst>
+                        <a:ext uri="{28A0092B-C50C-407E-A947-70E740481C1C}">
+                          <a14:useLocalDpi xmlns:a14="http://schemas.microsoft.com/office/drawing/2010/main" val="0"/>
+                        </a:ext>
+                      </a:extLst>
+                    </a:blip>
+                    <a:stretch>
+                      <a:fillRect/>
+                    </a:stretch>
+                  </pic:blipFill>
+                  <pic:spPr>
+                    <a:xfrm>
+                      <a:off x="0" y="0"/>
+                      <a:ext cx="5274310" cy="3012440"/>
+                    </a:xfrm>
+                    <a:prstGeom prst="rect">
+                      <a:avLst/>
+                    </a:prstGeom>
+                  </pic:spPr>
+                </pic:pic>
+              </a:graphicData>
+            </a:graphic>
+          </wp:inline>
+        </w:drawing>
+      </w:r>
+    </w:p>
+    <w:p>
+      <w:pPr>
+        <w:pStyle w:val="a3"/>
+        <w:wordWrap w:val="0"/>
+        <w:rPr>
+          <w:rStyle w:val="20"/>
+        </w:rPr>
+      </w:pPr>
+      <w:r>
+        <w:rPr>
+          <w:rStyle w:val="20"/>
+          <w:rFonts w:hint="eastAsia"/>
+        </w:rPr>
+        <w:t>时序图</w:t>
+      </w:r>
+    </w:p>
+    <w:p>
+      <w:pPr>
+        <w:pStyle w:val="a3"/>
+        <w:wordWrap w:val="0"/>
+        <w:rPr>
+          <w:rStyle w:val="20"/>
+        </w:rPr>
+      </w:pPr>
+    </w:p>
+    <w:p>
+      <w:pPr>
+        <w:pStyle w:val="a3"/>
+        <w:wordWrap w:val="0"/>
+        <w:rPr>
+          <w:rStyle w:val="20"/>
+        </w:rPr>
+      </w:pPr>
+      <w:r>
+        <w:rPr>
+          <w:rStyle w:val="20"/>
+          <w:rFonts w:hint="eastAsia"/>
+        </w:rPr>
+        <w:lastRenderedPageBreak/>
+        <w:t>2.</w:t>
+      </w:r>
+      <w:r>
+        <w:rPr>
+          <w:rStyle w:val="20"/>
+        </w:rPr>
+        <w:t xml:space="preserve">4.4 </w:t>
+      </w:r>
+      <w:r>
+        <w:rPr>
+          <w:rStyle w:val="20"/>
+          <w:rFonts w:hint="eastAsia"/>
+        </w:rPr>
+        <w:t>用例名称：点菜</w:t>
+      </w:r>
+    </w:p>
+    <w:p>
+      <w:pPr>
+        <w:pStyle w:val="a3"/>
+        <w:wordWrap w:val="0"/>
+        <w:rPr>
+          <w:rStyle w:val="20"/>
+        </w:rPr>
+      </w:pPr>
+      <w:r>
+        <w:rPr>
+          <w:rFonts w:hint="eastAsia"/>
+          <w:caps/>
+          <w:noProof/>
+          <w:color w:val="632423"/>
+          <w:spacing w:val="15"/>
+          <w:szCs w:val="24"/>
+        </w:rPr>
+        <w:drawing>
+          <wp:inline distT="0" distB="0" distL="0" distR="0" wp14:anchorId="30970E8E" wp14:editId="10C80CAE">
+            <wp:extent cx="4583468" cy="3724275"/>
+            <wp:effectExtent l="0" t="0" r="7620" b="0"/>
+            <wp:docPr id="9" name="图片 9"/>
+            <wp:cNvGraphicFramePr>
+              <a:graphicFrameLocks xmlns:a="http://schemas.openxmlformats.org/drawingml/2006/main" noChangeAspect="1"/>
+            </wp:cNvGraphicFramePr>
+            <a:graphic xmlns:a="http://schemas.openxmlformats.org/drawingml/2006/main">
+              <a:graphicData uri="http://schemas.openxmlformats.org/drawingml/2006/picture">
+                <pic:pic xmlns:pic="http://schemas.openxmlformats.org/drawingml/2006/picture">
+                  <pic:nvPicPr>
+                    <pic:cNvPr id="9" name="点菜_类图.jpg"/>
+                    <pic:cNvPicPr/>
+                  </pic:nvPicPr>
+                  <pic:blipFill>
+                    <a:blip r:embed="rId20">
+                      <a:extLst>
+                        <a:ext uri="{28A0092B-C50C-407E-A947-70E740481C1C}">
+                          <a14:useLocalDpi xmlns:a14="http://schemas.microsoft.com/office/drawing/2010/main" val="0"/>
+                        </a:ext>
+                      </a:extLst>
+                    </a:blip>
+                    <a:stretch>
+                      <a:fillRect/>
+                    </a:stretch>
+                  </pic:blipFill>
+                  <pic:spPr>
+                    <a:xfrm>
+                      <a:off x="0" y="0"/>
+                      <a:ext cx="4589483" cy="3729163"/>
+                    </a:xfrm>
+                    <a:prstGeom prst="rect">
+                      <a:avLst/>
+                    </a:prstGeom>
+                  </pic:spPr>
+                </pic:pic>
+              </a:graphicData>
+            </a:graphic>
+          </wp:inline>
+        </w:drawing>
+      </w:r>
+    </w:p>
+    <w:p>
+      <w:pPr>
+        <w:pStyle w:val="a3"/>
+        <w:wordWrap w:val="0"/>
+        <w:rPr>
+          <w:rStyle w:val="20"/>
+        </w:rPr>
+      </w:pPr>
+      <w:r>
+        <w:rPr>
+          <w:rStyle w:val="20"/>
+          <w:rFonts w:hint="eastAsia"/>
+        </w:rPr>
+        <w:t>类图</w:t>
+      </w:r>
+    </w:p>
+    <w:p>
+      <w:pPr>
+        <w:pStyle w:val="a3"/>
+        <w:wordWrap w:val="0"/>
+        <w:rPr>
+          <w:rStyle w:val="20"/>
+          <w:rFonts w:hint="eastAsia"/>
+        </w:rPr>
+      </w:pPr>
+      <w:r>
+        <w:rPr>
+          <w:rFonts w:hint="eastAsia"/>
+          <w:caps/>
+          <w:noProof/>
+          <w:color w:val="632423"/>
+          <w:spacing w:val="15"/>
+          <w:szCs w:val="24"/>
+        </w:rPr>
+        <w:drawing>
+          <wp:inline distT="0" distB="0" distL="0" distR="0" wp14:anchorId="22BDA497" wp14:editId="04E53A51">
+            <wp:extent cx="5274310" cy="3565525"/>
+            <wp:effectExtent l="0" t="0" r="2540" b="0"/>
+            <wp:docPr id="10" name="图片 10"/>
+            <wp:cNvGraphicFramePr>
+              <a:graphicFrameLocks xmlns:a="http://schemas.openxmlformats.org/drawingml/2006/main" noChangeAspect="1"/>
+            </wp:cNvGraphicFramePr>
+            <a:graphic xmlns:a="http://schemas.openxmlformats.org/drawingml/2006/main">
+              <a:graphicData uri="http://schemas.openxmlformats.org/drawingml/2006/picture">
+                <pic:pic xmlns:pic="http://schemas.openxmlformats.org/drawingml/2006/picture">
+                  <pic:nvPicPr>
+                    <pic:cNvPr id="10" name="点菜_时序图.jpg"/>
+                    <pic:cNvPicPr/>
+                  </pic:nvPicPr>
+                  <pic:blipFill>
+                    <a:blip r:embed="rId21">
+                      <a:extLst>
+                        <a:ext uri="{28A0092B-C50C-407E-A947-70E740481C1C}">
+                          <a14:useLocalDpi xmlns:a14="http://schemas.microsoft.com/office/drawing/2010/main" val="0"/>
+                        </a:ext>
+                      </a:extLst>
+                    </a:blip>
+                    <a:stretch>
+                      <a:fillRect/>
+                    </a:stretch>
+                  </pic:blipFill>
+                  <pic:spPr>
+                    <a:xfrm>
+                      <a:off x="0" y="0"/>
+                      <a:ext cx="5274310" cy="3565525"/>
+                    </a:xfrm>
+                    <a:prstGeom prst="rect">
+                      <a:avLst/>
+                    </a:prstGeom>
+                  </pic:spPr>
+                </pic:pic>
+              </a:graphicData>
+            </a:graphic>
+          </wp:inline>
+        </w:drawing>
+      </w:r>
+    </w:p>
+    <w:p>
+      <w:pPr>
+        <w:pStyle w:val="a3"/>
+        <w:wordWrap w:val="0"/>
+        <w:rPr>
+          <w:rStyle w:val="20"/>
+        </w:rPr>
+      </w:pPr>
+      <w:r>
+        <w:rPr>
+          <w:rStyle w:val="20"/>
+          <w:rFonts w:hint="eastAsia"/>
+        </w:rPr>
+        <w:t>时序图</w:t>
+      </w:r>
+    </w:p>
+    <w:p>
+      <w:pPr>
+        <w:pStyle w:val="a3"/>
+        <w:wordWrap w:val="0"/>
+        <w:rPr>
+          <w:rStyle w:val="20"/>
+        </w:rPr>
+      </w:pPr>
+      <w:r>
+        <w:rPr>
+          <w:rStyle w:val="20"/>
+          <w:rFonts w:hint="eastAsia"/>
+        </w:rPr>
+        <w:lastRenderedPageBreak/>
+        <w:t>2.</w:t>
+      </w:r>
+      <w:r>
+        <w:rPr>
+          <w:rStyle w:val="20"/>
+        </w:rPr>
+        <w:t xml:space="preserve">4.5 </w:t>
+      </w:r>
+      <w:r>
+        <w:rPr>
+          <w:rStyle w:val="20"/>
+          <w:rFonts w:hint="eastAsia"/>
+        </w:rPr>
+        <w:t>用例名称：查看上菜时间</w:t>
+      </w:r>
+    </w:p>
+    <w:p>
+      <w:pPr>
+        <w:pStyle w:val="a3"/>
+        <w:wordWrap w:val="0"/>
+        <w:rPr>
+          <w:rStyle w:val="20"/>
+        </w:rPr>
+      </w:pPr>
+      <w:r>
+        <w:rPr>
+          <w:rFonts w:hint="eastAsia"/>
+          <w:caps/>
+          <w:noProof/>
+          <w:color w:val="632423"/>
+          <w:spacing w:val="15"/>
+          <w:szCs w:val="24"/>
+        </w:rPr>
+        <w:drawing>
+          <wp:inline distT="0" distB="0" distL="0" distR="0" wp14:anchorId="56B8CA5E" wp14:editId="555631FB">
+            <wp:extent cx="4869012" cy="3409950"/>
+            <wp:effectExtent l="0" t="0" r="8255" b="0"/>
+            <wp:docPr id="11" name="图片 11"/>
+            <wp:cNvGraphicFramePr>
+              <a:graphicFrameLocks xmlns:a="http://schemas.openxmlformats.org/drawingml/2006/main" noChangeAspect="1"/>
+            </wp:cNvGraphicFramePr>
+            <a:graphic xmlns:a="http://schemas.openxmlformats.org/drawingml/2006/main">
+              <a:graphicData uri="http://schemas.openxmlformats.org/drawingml/2006/picture">
+                <pic:pic xmlns:pic="http://schemas.openxmlformats.org/drawingml/2006/picture">
+                  <pic:nvPicPr>
+                    <pic:cNvPr id="11" name="查看上菜时间_类图.jpg"/>
+                    <pic:cNvPicPr/>
+                  </pic:nvPicPr>
+                  <pic:blipFill>
+                    <a:blip r:embed="rId22">
+                      <a:extLst>
+                        <a:ext uri="{28A0092B-C50C-407E-A947-70E740481C1C}">
+                          <a14:useLocalDpi xmlns:a14="http://schemas.microsoft.com/office/drawing/2010/main" val="0"/>
+                        </a:ext>
+                      </a:extLst>
+                    </a:blip>
+                    <a:stretch>
+                      <a:fillRect/>
+                    </a:stretch>
+                  </pic:blipFill>
+                  <pic:spPr>
+                    <a:xfrm>
+                      <a:off x="0" y="0"/>
+                      <a:ext cx="4872509" cy="3412399"/>
+                    </a:xfrm>
+                    <a:prstGeom prst="rect">
+                      <a:avLst/>
+                    </a:prstGeom>
+                  </pic:spPr>
+                </pic:pic>
+              </a:graphicData>
+            </a:graphic>
+          </wp:inline>
+        </w:drawing>
+      </w:r>
+    </w:p>
+    <w:p>
+      <w:pPr>
+        <w:pStyle w:val="a3"/>
+        <w:wordWrap w:val="0"/>
+        <w:rPr>
+          <w:rStyle w:val="20"/>
+        </w:rPr>
+      </w:pPr>
+      <w:r>
+        <w:rPr>
+          <w:rStyle w:val="20"/>
+          <w:rFonts w:hint="eastAsia"/>
+        </w:rPr>
+        <w:t>类图</w:t>
+      </w:r>
+    </w:p>
+    <w:p>
+      <w:pPr>
+        <w:pStyle w:val="a3"/>
+        <w:wordWrap w:val="0"/>
+        <w:rPr>
+          <w:rStyle w:val="20"/>
+        </w:rPr>
+      </w:pPr>
+      <w:r>
+        <w:rPr>
+          <w:rFonts w:hint="eastAsia"/>
+          <w:caps/>
+          <w:noProof/>
+          <w:color w:val="632423"/>
+          <w:spacing w:val="15"/>
+          <w:szCs w:val="24"/>
+        </w:rPr>
+        <w:drawing>
+          <wp:inline distT="0" distB="0" distL="0" distR="0" wp14:anchorId="3BDF28DD" wp14:editId="66F05C0A">
+            <wp:extent cx="5274310" cy="3009900"/>
+            <wp:effectExtent l="0" t="0" r="2540" b="0"/>
+            <wp:docPr id="12" name="图片 12"/>
+            <wp:cNvGraphicFramePr>
+              <a:graphicFrameLocks xmlns:a="http://schemas.openxmlformats.org/drawingml/2006/main" noChangeAspect="1"/>
+            </wp:cNvGraphicFramePr>
+            <a:graphic xmlns:a="http://schemas.openxmlformats.org/drawingml/2006/main">
+              <a:graphicData uri="http://schemas.openxmlformats.org/drawingml/2006/picture">
+                <pic:pic xmlns:pic="http://schemas.openxmlformats.org/drawingml/2006/picture">
+                  <pic:nvPicPr>
+                    <pic:cNvPr id="12" name="查看上菜时间_时序图.jpg"/>
+                    <pic:cNvPicPr/>
+                  </pic:nvPicPr>
+                  <pic:blipFill>
+                    <a:blip r:embed="rId23">
+                      <a:extLst>
+                        <a:ext uri="{28A0092B-C50C-407E-A947-70E740481C1C}">
+                          <a14:useLocalDpi xmlns:a14="http://schemas.microsoft.com/office/drawing/2010/main" val="0"/>
+                        </a:ext>
+                      </a:extLst>
+                    </a:blip>
+                    <a:stretch>
+                      <a:fillRect/>
+                    </a:stretch>
+                  </pic:blipFill>
+                  <pic:spPr>
+                    <a:xfrm>
+                      <a:off x="0" y="0"/>
+                      <a:ext cx="5274310" cy="3009900"/>
+                    </a:xfrm>
+                    <a:prstGeom prst="rect">
+                      <a:avLst/>
+                    </a:prstGeom>
+                  </pic:spPr>
+                </pic:pic>
+              </a:graphicData>
+            </a:graphic>
+          </wp:inline>
+        </w:drawing>
+      </w:r>
+    </w:p>
+    <w:p>
+      <w:pPr>
+        <w:pStyle w:val="a3"/>
+        <w:wordWrap w:val="0"/>
+        <w:rPr>
+          <w:rStyle w:val="20"/>
+        </w:rPr>
+      </w:pPr>
+      <w:r>
+        <w:rPr>
+          <w:rStyle w:val="20"/>
+          <w:rFonts w:hint="eastAsia"/>
+        </w:rPr>
+        <w:t>时序图</w:t>
+      </w:r>
+    </w:p>
+    <w:p>
+      <w:pPr>
+        <w:pStyle w:val="a3"/>
+        <w:wordWrap w:val="0"/>
+        <w:rPr>
+          <w:rStyle w:val="20"/>
+        </w:rPr>
+      </w:pPr>
+    </w:p>
+    <w:p>
+      <w:pPr>
+        <w:pStyle w:val="a3"/>
+        <w:wordWrap w:val="0"/>
+        <w:rPr>
+          <w:rStyle w:val="20"/>
+        </w:rPr>
+      </w:pPr>
+    </w:p>
+    <w:p>
+      <w:pPr>
+        <w:pStyle w:val="a3"/>
+        <w:wordWrap w:val="0"/>
+        <w:rPr>
+          <w:rStyle w:val="20"/>
+        </w:rPr>
+      </w:pPr>
+      <w:r>
+        <w:rPr>
+          <w:rStyle w:val="20"/>
+          <w:rFonts w:hint="eastAsia"/>
+        </w:rPr>
+        <w:lastRenderedPageBreak/>
+        <w:t>2.</w:t>
+      </w:r>
+      <w:r>
+        <w:rPr>
+          <w:rStyle w:val="20"/>
+        </w:rPr>
+        <w:t xml:space="preserve">4.6 </w:t>
+      </w:r>
+      <w:r>
+        <w:rPr>
+          <w:rStyle w:val="20"/>
+          <w:rFonts w:hint="eastAsia"/>
+        </w:rPr>
+        <w:t>用例名称：选择套餐</w:t>
+      </w:r>
+    </w:p>
+    <w:p>
+      <w:pPr>
+        <w:pStyle w:val="a3"/>
+        <w:wordWrap w:val="0"/>
+        <w:rPr>
+          <w:rStyle w:val="20"/>
+        </w:rPr>
+      </w:pPr>
+      <w:r>
+        <w:rPr>
+          <w:rFonts w:hint="eastAsia"/>
+          <w:caps/>
+          <w:noProof/>
+          <w:color w:val="632423"/>
+          <w:spacing w:val="15"/>
+          <w:szCs w:val="24"/>
+        </w:rPr>
+        <w:drawing>
+          <wp:inline distT="0" distB="0" distL="0" distR="0" wp14:anchorId="20CF7D52" wp14:editId="4AF963C3">
+            <wp:extent cx="4229100" cy="3791730"/>
+            <wp:effectExtent l="0" t="0" r="0" b="0"/>
+            <wp:docPr id="13" name="图片 13"/>
+            <wp:cNvGraphicFramePr>
+              <a:graphicFrameLocks xmlns:a="http://schemas.openxmlformats.org/drawingml/2006/main" noChangeAspect="1"/>
+            </wp:cNvGraphicFramePr>
+            <a:graphic xmlns:a="http://schemas.openxmlformats.org/drawingml/2006/main">
+              <a:graphicData uri="http://schemas.openxmlformats.org/drawingml/2006/picture">
+                <pic:pic xmlns:pic="http://schemas.openxmlformats.org/drawingml/2006/picture">
+                  <pic:nvPicPr>
+                    <pic:cNvPr id="13" name="选择套餐_类图.jpg"/>
+                    <pic:cNvPicPr/>
+                  </pic:nvPicPr>
+                  <pic:blipFill>
+                    <a:blip r:embed="rId24">
+                      <a:extLst>
+                        <a:ext uri="{28A0092B-C50C-407E-A947-70E740481C1C}">
+                          <a14:useLocalDpi xmlns:a14="http://schemas.microsoft.com/office/drawing/2010/main" val="0"/>
+                        </a:ext>
+                      </a:extLst>
+                    </a:blip>
+                    <a:stretch>
+                      <a:fillRect/>
+                    </a:stretch>
+                  </pic:blipFill>
+                  <pic:spPr>
+                    <a:xfrm>
+                      <a:off x="0" y="0"/>
+                      <a:ext cx="4239867" cy="3801383"/>
+                    </a:xfrm>
+                    <a:prstGeom prst="rect">
+                      <a:avLst/>
+                    </a:prstGeom>
+                  </pic:spPr>
+                </pic:pic>
+              </a:graphicData>
+            </a:graphic>
+          </wp:inline>
+        </w:drawing>
+      </w:r>
+    </w:p>
+    <w:p>
+      <w:pPr>
+        <w:pStyle w:val="a3"/>
+        <w:wordWrap w:val="0"/>
+        <w:rPr>
+          <w:rStyle w:val="20"/>
+        </w:rPr>
+      </w:pPr>
+      <w:r>
+        <w:rPr>
+          <w:rStyle w:val="20"/>
+          <w:rFonts w:hint="eastAsia"/>
+        </w:rPr>
+        <w:t>类图</w:t>
+      </w:r>
+    </w:p>
+    <w:p>
+      <w:pPr>
+        <w:pStyle w:val="a3"/>
+        <w:wordWrap w:val="0"/>
+        <w:rPr>
+          <w:rStyle w:val="20"/>
+        </w:rPr>
+      </w:pPr>
+      <w:r>
+        <w:rPr>
+          <w:rFonts w:hint="eastAsia"/>
+          <w:caps/>
+          <w:noProof/>
+          <w:color w:val="632423"/>
+          <w:spacing w:val="15"/>
+          <w:szCs w:val="24"/>
+        </w:rPr>
+        <w:drawing>
+          <wp:inline distT="0" distB="0" distL="0" distR="0" wp14:anchorId="091C8128" wp14:editId="1B710FF5">
+            <wp:extent cx="4613179" cy="3181350"/>
+            <wp:effectExtent l="0" t="0" r="0" b="0"/>
+            <wp:docPr id="14" name="图片 14"/>
+            <wp:cNvGraphicFramePr>
+              <a:graphicFrameLocks xmlns:a="http://schemas.openxmlformats.org/drawingml/2006/main" noChangeAspect="1"/>
+            </wp:cNvGraphicFramePr>
+            <a:graphic xmlns:a="http://schemas.openxmlformats.org/drawingml/2006/main">
+              <a:graphicData uri="http://schemas.openxmlformats.org/drawingml/2006/picture">
+                <pic:pic xmlns:pic="http://schemas.openxmlformats.org/drawingml/2006/picture">
+                  <pic:nvPicPr>
+                    <pic:cNvPr id="14" name="选择套餐_时序图.jpg"/>
+                    <pic:cNvPicPr/>
+                  </pic:nvPicPr>
+                  <pic:blipFill>
+                    <a:blip r:embed="rId25">
+                      <a:extLst>
+                        <a:ext uri="{28A0092B-C50C-407E-A947-70E740481C1C}">
+                          <a14:useLocalDpi xmlns:a14="http://schemas.microsoft.com/office/drawing/2010/main" val="0"/>
+                        </a:ext>
+                      </a:extLst>
+                    </a:blip>
+                    <a:stretch>
+                      <a:fillRect/>
+                    </a:stretch>
+                  </pic:blipFill>
+                  <pic:spPr>
+                    <a:xfrm>
+                      <a:off x="0" y="0"/>
+                      <a:ext cx="4620400" cy="3186330"/>
+                    </a:xfrm>
+                    <a:prstGeom prst="rect">
+                      <a:avLst/>
+                    </a:prstGeom>
+                  </pic:spPr>
+                </pic:pic>
+              </a:graphicData>
+            </a:graphic>
+          </wp:inline>
+        </w:drawing>
+      </w:r>
+    </w:p>
+    <w:p>
+      <w:pPr>
+        <w:pStyle w:val="a3"/>
+        <w:wordWrap w:val="0"/>
+        <w:rPr>
+          <w:rStyle w:val="20"/>
+        </w:rPr>
+      </w:pPr>
+      <w:r>
+        <w:rPr>
+          <w:rStyle w:val="20"/>
+          <w:rFonts w:hint="eastAsia"/>
+        </w:rPr>
+        <w:t>时序图</w:t>
+      </w:r>
+    </w:p>
+    <w:p>
+      <w:pPr>
+        <w:pStyle w:val="a3"/>
+        <w:wordWrap w:val="0"/>
+        <w:rPr>
+          <w:rStyle w:val="20"/>
+        </w:rPr>
+      </w:pPr>
+      <w:r>
+        <w:rPr>
+          <w:rStyle w:val="20"/>
+          <w:rFonts w:hint="eastAsia"/>
+        </w:rPr>
+        <w:lastRenderedPageBreak/>
+        <w:t>2.</w:t>
+      </w:r>
+      <w:r>
+        <w:rPr>
+          <w:rStyle w:val="20"/>
+        </w:rPr>
+        <w:t xml:space="preserve">4.7  </w:t>
+      </w:r>
+      <w:r>
+        <w:rPr>
+          <w:rStyle w:val="20"/>
+          <w:rFonts w:hint="eastAsia"/>
+        </w:rPr>
+        <w:t>设置订单号</w:t>
+      </w:r>
+    </w:p>
+    <w:p>
+      <w:pPr>
+        <w:pStyle w:val="a3"/>
+        <w:wordWrap w:val="0"/>
+        <w:rPr>
+          <w:rStyle w:val="20"/>
+        </w:rPr>
+      </w:pPr>
+      <w:r>
+        <w:rPr>
+          <w:rFonts w:hint="eastAsia"/>
+          <w:caps/>
+          <w:noProof/>
+          <w:color w:val="632423"/>
+          <w:spacing w:val="15"/>
+          <w:szCs w:val="24"/>
+        </w:rPr>
+        <w:drawing>
+          <wp:inline distT="0" distB="0" distL="0" distR="0" wp14:anchorId="0EC187CF" wp14:editId="3793C09E">
+            <wp:extent cx="4997814" cy="3190875"/>
+            <wp:effectExtent l="0" t="0" r="0" b="0"/>
+            <wp:docPr id="15" name="图片 15"/>
+            <wp:cNvGraphicFramePr>
+              <a:graphicFrameLocks xmlns:a="http://schemas.openxmlformats.org/drawingml/2006/main" noChangeAspect="1"/>
+            </wp:cNvGraphicFramePr>
+            <a:graphic xmlns:a="http://schemas.openxmlformats.org/drawingml/2006/main">
+              <a:graphicData uri="http://schemas.openxmlformats.org/drawingml/2006/picture">
+                <pic:pic xmlns:pic="http://schemas.openxmlformats.org/drawingml/2006/picture">
+                  <pic:nvPicPr>
+                    <pic:cNvPr id="15" name="创建订单_类图.jpg"/>
+                    <pic:cNvPicPr/>
+                  </pic:nvPicPr>
+                  <pic:blipFill>
+                    <a:blip r:embed="rId26">
+                      <a:extLst>
+                        <a:ext uri="{28A0092B-C50C-407E-A947-70E740481C1C}">
+                          <a14:useLocalDpi xmlns:a14="http://schemas.microsoft.com/office/drawing/2010/main" val="0"/>
+                        </a:ext>
+                      </a:extLst>
+                    </a:blip>
+                    <a:stretch>
+                      <a:fillRect/>
+                    </a:stretch>
+                  </pic:blipFill>
+                  <pic:spPr>
+                    <a:xfrm>
+                      <a:off x="0" y="0"/>
+                      <a:ext cx="4999846" cy="3192172"/>
+                    </a:xfrm>
+                    <a:prstGeom prst="rect">
+                      <a:avLst/>
+                    </a:prstGeom>
+                  </pic:spPr>
+                </pic:pic>
+              </a:graphicData>
+            </a:graphic>
+          </wp:inline>
+        </w:drawing>
+      </w:r>
+    </w:p>
+    <w:p>
+      <w:pPr>
+        <w:pStyle w:val="a3"/>
+        <w:wordWrap w:val="0"/>
+        <w:rPr>
+          <w:rStyle w:val="20"/>
+        </w:rPr>
+      </w:pPr>
+      <w:r>
+        <w:rPr>
+          <w:rStyle w:val="20"/>
+          <w:rFonts w:hint="eastAsia"/>
+        </w:rPr>
+        <w:t>类图</w:t>
+      </w:r>
+      <w:bookmarkStart w:id="2" w:name="_GoBack"/>
+      <w:bookmarkEnd w:id="2"/>
+    </w:p>
+    <w:p>
+      <w:pPr>
+        <w:pStyle w:val="a3"/>
+        <w:wordWrap w:val="0"/>
+        <w:rPr>
+          <w:rStyle w:val="20"/>
+        </w:rPr>
+      </w:pPr>
+      <w:r>
+        <w:rPr>
+          <w:rFonts w:hint="eastAsia"/>
+          <w:caps/>
+          <w:noProof/>
+          <w:color w:val="632423"/>
+          <w:spacing w:val="15"/>
+          <w:szCs w:val="24"/>
+        </w:rPr>
+        <w:drawing>
+          <wp:inline distT="0" distB="0" distL="0" distR="0" wp14:anchorId="11035568" wp14:editId="612620D7">
+            <wp:extent cx="4912436" cy="3448050"/>
+            <wp:effectExtent l="0" t="0" r="2540" b="0"/>
+            <wp:docPr id="16" name="图片 16"/>
+            <wp:cNvGraphicFramePr>
+              <a:graphicFrameLocks xmlns:a="http://schemas.openxmlformats.org/drawingml/2006/main" noChangeAspect="1"/>
+            </wp:cNvGraphicFramePr>
+            <a:graphic xmlns:a="http://schemas.openxmlformats.org/drawingml/2006/main">
+              <a:graphicData uri="http://schemas.openxmlformats.org/drawingml/2006/picture">
+                <pic:pic xmlns:pic="http://schemas.openxmlformats.org/drawingml/2006/picture">
+                  <pic:nvPicPr>
+                    <pic:cNvPr id="16" name="创建订单_时序图.jpg"/>
+                    <pic:cNvPicPr/>
+                  </pic:nvPicPr>
+                  <pic:blipFill>
+                    <a:blip r:embed="rId27">
+                      <a:extLst>
+                        <a:ext uri="{28A0092B-C50C-407E-A947-70E740481C1C}">
+                          <a14:useLocalDpi xmlns:a14="http://schemas.microsoft.com/office/drawing/2010/main" val="0"/>
+                        </a:ext>
+                      </a:extLst>
+                    </a:blip>
+                    <a:stretch>
+                      <a:fillRect/>
+                    </a:stretch>
+                  </pic:blipFill>
+                  <pic:spPr>
+                    <a:xfrm>
+                      <a:off x="0" y="0"/>
+                      <a:ext cx="4914251" cy="3449324"/>
+                    </a:xfrm>
+                    <a:prstGeom prst="rect">
+                      <a:avLst/>
+                    </a:prstGeom>
+                  </pic:spPr>
+                </pic:pic>
+              </a:graphicData>
+            </a:graphic>
+          </wp:inline>
+        </w:drawing>
+      </w:r>
+    </w:p>
+    <w:p>
+      <w:pPr>
+        <w:pStyle w:val="a3"/>
+        <w:wordWrap w:val="0"/>
+        <w:rPr>
+          <w:rStyle w:val="20"/>
+          <w:rFonts w:hint="eastAsia"/>
+        </w:rPr>
+      </w:pPr>
+      <w:r>
+        <w:rPr>
+          <w:rStyle w:val="20"/>
+          <w:rFonts w:hint="eastAsia"/>
+        </w:rPr>
+        <w:t>时序图</w:t>
+      </w:r>
+    </w:p>
+    <w:p>
+      <w:pPr>
+        <w:pStyle w:val="1"/>
+      </w:pPr>
+      <w:bookmarkStart w:id="3" w:name="_Toc439167216"/>
+      <w:r>
+        <w:lastRenderedPageBreak/>
+        <w:t xml:space="preserve">3. </w:t>
+      </w:r>
+      <w:r>
+        <w:t>非功能需求</w:t>
+      </w:r>
+      <w:bookmarkEnd w:id="3"/>
+      <w:r>
+        <w:t xml:space="preserve"> </w:t>
+      </w:r>
+    </w:p>
+    <w:p>
+      <w:pPr>
+        <w:pStyle w:val="a3"/>
+        <w:wordWrap w:val="0"/>
+        <w:rPr>
+          <w:rStyle w:val="20"/>
+        </w:rPr>
+      </w:pPr>
+      <w:r>
+        <w:rPr>
+          <w:rStyle w:val="20"/>
+        </w:rPr>
+        <w:t xml:space="preserve">3.1. 性能要求 </w:t>
+      </w:r>
+    </w:p>
+    <w:p>
+      <w:pPr>
+        <w:pStyle w:val="a3"/>
+        <w:wordWrap w:val="0"/>
+        <w:rPr>
+          <w:rStyle w:val="aa"/>
+        </w:rPr>
+      </w:pPr>
+      <w:r>
+        <w:rPr>
+          <w:rStyle w:val="aa"/>
         </w:rPr>
         <w:t xml:space="preserve">3.1.1. 精度 </w:t>
       </w:r>
     </w:p>
     <w:p>
       <w:pPr>
-        <w:pStyle w:val="af3"/>
+        <w:pStyle w:val="ad"/>
         <w:numPr>
           <w:ilvl w:val="0"/>
           <w:numId w:val="4"/>
@@ -2260,7 +3431,7 @@
     </w:p>
     <w:p>
       <w:pPr>
-        <w:pStyle w:val="af3"/>
+        <w:pStyle w:val="ad"/>
         <w:numPr>
           <w:ilvl w:val="0"/>
           <w:numId w:val="4"/>
@@ -2281,26 +3452,25 @@
         <w:pStyle w:val="a3"/>
         <w:wordWrap w:val="0"/>
         <w:rPr>
-          <w:rStyle w:val="af"/>
-        </w:rPr>
-      </w:pPr>
-      <w:r>
-        <w:rPr>
-          <w:rStyle w:val="af"/>
+          <w:rStyle w:val="aa"/>
+        </w:rPr>
+      </w:pPr>
+      <w:r>
+        <w:rPr>
+          <w:rStyle w:val="aa"/>
         </w:rPr>
         <w:t xml:space="preserve">3.1.2. 时间特性要求 </w:t>
       </w:r>
     </w:p>
     <w:p>
       <w:pPr>
-        <w:pStyle w:val="af3"/>
+        <w:pStyle w:val="ad"/>
         <w:numPr>
           <w:ilvl w:val="0"/>
           <w:numId w:val="5"/>
         </w:numPr>
       </w:pPr>
       <w:r>
-        <w:lastRenderedPageBreak/>
         <w:t>确认订单时</w:t>
       </w:r>
       <w:r>
@@ -2309,7 +3479,7 @@
     </w:p>
     <w:p>
       <w:pPr>
-        <w:pStyle w:val="af3"/>
+        <w:pStyle w:val="ad"/>
         <w:numPr>
           <w:ilvl w:val="0"/>
           <w:numId w:val="5"/>
@@ -2336,12 +3506,12 @@
         <w:pStyle w:val="a3"/>
         <w:wordWrap w:val="0"/>
         <w:rPr>
-          <w:rStyle w:val="21"/>
-        </w:rPr>
-      </w:pPr>
-      <w:r>
-        <w:rPr>
-          <w:rStyle w:val="21"/>
+          <w:rStyle w:val="20"/>
+        </w:rPr>
+      </w:pPr>
+      <w:r>
+        <w:rPr>
+          <w:rStyle w:val="20"/>
         </w:rPr>
         <w:t xml:space="preserve">3.1.3. 输人输出要求 </w:t>
       </w:r>
@@ -2354,13 +3524,13 @@
         </w:tabs>
         <w:wordWrap w:val="0"/>
         <w:rPr>
-          <w:rStyle w:val="21"/>
+          <w:rStyle w:val="20"/>
         </w:rPr>
       </w:pPr>
     </w:p>
     <w:tbl>
       <w:tblPr>
-        <w:tblStyle w:val="afe"/>
+        <w:tblStyle w:val="af5"/>
         <w:tblW w:w="8296" w:type="dxa"/>
         <w:tblLook w:val="04A0" w:firstRow="1" w:lastRow="0" w:firstColumn="1" w:lastColumn="0" w:noHBand="0" w:noVBand="1"/>
       </w:tblPr>
@@ -2651,7 +3821,7 @@
         </w:tabs>
         <w:wordWrap w:val="0"/>
         <w:rPr>
-          <w:rStyle w:val="21"/>
+          <w:rStyle w:val="20"/>
         </w:rPr>
       </w:pPr>
     </w:p>
@@ -2660,38 +3830,38 @@
         <w:pStyle w:val="a3"/>
         <w:wordWrap w:val="0"/>
         <w:rPr>
-          <w:rStyle w:val="21"/>
-        </w:rPr>
-      </w:pPr>
-      <w:r>
-        <w:rPr>
-          <w:rStyle w:val="21"/>
+          <w:rStyle w:val="20"/>
+        </w:rPr>
+      </w:pPr>
+      <w:r>
+        <w:rPr>
+          <w:rStyle w:val="20"/>
         </w:rPr>
         <w:t>3.2</w:t>
       </w:r>
       <w:r>
         <w:rPr>
-          <w:rStyle w:val="21"/>
+          <w:rStyle w:val="20"/>
         </w:rPr>
         <w:t>. 安全</w:t>
       </w:r>
       <w:r>
         <w:rPr>
-          <w:rStyle w:val="21"/>
+          <w:rStyle w:val="20"/>
           <w:rFonts w:hint="eastAsia"/>
         </w:rPr>
         <w:t>及</w:t>
       </w:r>
       <w:r>
         <w:rPr>
-          <w:rStyle w:val="21"/>
+          <w:rStyle w:val="20"/>
         </w:rPr>
         <w:t xml:space="preserve">保密性要求 </w:t>
       </w:r>
     </w:p>
     <w:p>
       <w:pPr>
-        <w:pStyle w:val="af3"/>
+        <w:pStyle w:val="ad"/>
         <w:numPr>
           <w:ilvl w:val="0"/>
           <w:numId w:val="6"/>
@@ -2721,7 +3891,7 @@
     </w:p>
     <w:p>
       <w:pPr>
-        <w:pStyle w:val="af3"/>
+        <w:pStyle w:val="ad"/>
         <w:numPr>
           <w:ilvl w:val="0"/>
           <w:numId w:val="6"/>
@@ -2761,25 +3931,25 @@
         <w:pStyle w:val="a3"/>
         <w:wordWrap w:val="0"/>
         <w:rPr>
-          <w:rStyle w:val="21"/>
-        </w:rPr>
-      </w:pPr>
-      <w:r>
-        <w:rPr>
-          <w:rStyle w:val="21"/>
+          <w:rStyle w:val="20"/>
+        </w:rPr>
+      </w:pPr>
+      <w:r>
+        <w:rPr>
+          <w:rStyle w:val="20"/>
         </w:rPr>
         <w:t>3.3</w:t>
       </w:r>
       <w:r>
         <w:rPr>
-          <w:rStyle w:val="21"/>
+          <w:rStyle w:val="20"/>
         </w:rPr>
         <w:t xml:space="preserve">. 灵活性要求 </w:t>
       </w:r>
     </w:p>
     <w:p>
       <w:pPr>
-        <w:pStyle w:val="11"/>
+        <w:pStyle w:val="10"/>
         <w:numPr>
           <w:ilvl w:val="0"/>
           <w:numId w:val="7"/>
@@ -2873,7 +4043,7 @@
     </w:p>
     <w:p>
       <w:pPr>
-        <w:pStyle w:val="11"/>
+        <w:pStyle w:val="10"/>
         <w:numPr>
           <w:ilvl w:val="0"/>
           <w:numId w:val="7"/>
@@ -2887,6 +4057,7 @@
         <w:rPr>
           <w:rFonts w:hint="eastAsia"/>
         </w:rPr>
+        <w:lastRenderedPageBreak/>
         <w:t>本</w:t>
       </w:r>
       <w:r>
@@ -2913,7 +4084,7 @@
     </w:p>
     <w:p>
       <w:pPr>
-        <w:pStyle w:val="11"/>
+        <w:pStyle w:val="10"/>
         <w:numPr>
           <w:ilvl w:val="0"/>
           <w:numId w:val="7"/>
@@ -2958,14 +4129,14 @@
       <w:pPr>
         <w:pStyle w:val="1"/>
       </w:pPr>
-      <w:bookmarkStart w:id="3" w:name="_Toc439167217"/>
+      <w:bookmarkStart w:id="4" w:name="_Toc439167217"/>
       <w:r>
         <w:t xml:space="preserve">4. </w:t>
       </w:r>
       <w:r>
         <w:t>运行环境规定</w:t>
       </w:r>
-      <w:bookmarkEnd w:id="3"/>
+      <w:bookmarkEnd w:id="4"/>
       <w:r>
         <w:t xml:space="preserve"> </w:t>
       </w:r>
@@ -2975,19 +4146,19 @@
         <w:pStyle w:val="a3"/>
         <w:wordWrap w:val="0"/>
         <w:rPr>
-          <w:rStyle w:val="21"/>
-        </w:rPr>
-      </w:pPr>
-      <w:r>
-        <w:rPr>
-          <w:rStyle w:val="21"/>
+          <w:rStyle w:val="20"/>
+        </w:rPr>
+      </w:pPr>
+      <w:r>
+        <w:rPr>
+          <w:rStyle w:val="20"/>
         </w:rPr>
         <w:t xml:space="preserve">4.1. 设备 </w:t>
       </w:r>
     </w:p>
     <w:p>
       <w:pPr>
-        <w:pStyle w:val="11"/>
+        <w:pStyle w:val="10"/>
         <w:numPr>
           <w:ilvl w:val="0"/>
           <w:numId w:val="8"/>
@@ -3061,7 +4232,7 @@
     </w:p>
     <w:p>
       <w:pPr>
-        <w:pStyle w:val="11"/>
+        <w:pStyle w:val="10"/>
         <w:numPr>
           <w:ilvl w:val="0"/>
           <w:numId w:val="8"/>
@@ -3076,7 +4247,6 @@
           <w:rFonts w:hint="eastAsia"/>
           <w:b/>
         </w:rPr>
-        <w:lastRenderedPageBreak/>
         <w:t>服务端</w:t>
       </w:r>
       <w:r>
@@ -3115,7 +4285,7 @@
     </w:p>
     <w:p>
       <w:pPr>
-        <w:pStyle w:val="11"/>
+        <w:pStyle w:val="10"/>
         <w:numPr>
           <w:ilvl w:val="0"/>
           <w:numId w:val="8"/>
@@ -3144,7 +4314,7 @@
         <w:pStyle w:val="a3"/>
         <w:wordWrap w:val="0"/>
         <w:rPr>
-          <w:rStyle w:val="21"/>
+          <w:rStyle w:val="20"/>
         </w:rPr>
       </w:pPr>
     </w:p>
@@ -3153,19 +4323,19 @@
         <w:pStyle w:val="a3"/>
         <w:wordWrap w:val="0"/>
         <w:rPr>
-          <w:rStyle w:val="21"/>
-        </w:rPr>
-      </w:pPr>
-      <w:r>
-        <w:rPr>
-          <w:rStyle w:val="21"/>
+          <w:rStyle w:val="20"/>
+        </w:rPr>
+      </w:pPr>
+      <w:r>
+        <w:rPr>
+          <w:rStyle w:val="20"/>
         </w:rPr>
         <w:t xml:space="preserve">4.2. 支持软件 </w:t>
       </w:r>
     </w:p>
     <w:p>
       <w:pPr>
-        <w:pStyle w:val="af3"/>
+        <w:pStyle w:val="ad"/>
         <w:numPr>
           <w:ilvl w:val="0"/>
           <w:numId w:val="10"/>
@@ -3186,7 +4356,7 @@
     </w:p>
     <w:p>
       <w:pPr>
-        <w:pStyle w:val="af3"/>
+        <w:pStyle w:val="ad"/>
         <w:numPr>
           <w:ilvl w:val="0"/>
           <w:numId w:val="10"/>
@@ -3207,13 +4377,13 @@
     </w:p>
     <w:p>
       <w:pPr>
-        <w:pStyle w:val="af3"/>
+        <w:pStyle w:val="ad"/>
         <w:numPr>
           <w:ilvl w:val="0"/>
           <w:numId w:val="10"/>
         </w:numPr>
         <w:rPr>
-          <w:rStyle w:val="21"/>
+          <w:rStyle w:val="20"/>
           <w:caps w:val="0"/>
           <w:color w:val="auto"/>
           <w:spacing w:val="0"/>
@@ -3232,69 +4402,55 @@
       <w:pPr>
         <w:pStyle w:val="1"/>
       </w:pPr>
-      <w:bookmarkStart w:id="4" w:name="_Toc439167218"/>
+      <w:bookmarkStart w:id="5" w:name="_Toc439167218"/>
       <w:r>
         <w:t xml:space="preserve">5. </w:t>
       </w:r>
       <w:r>
         <w:t>需求跟踪</w:t>
       </w:r>
-      <w:bookmarkEnd w:id="4"/>
+      <w:bookmarkEnd w:id="5"/>
       <w:r>
         <w:t xml:space="preserve"> </w:t>
       </w:r>
     </w:p>
     <w:p>
-      <w:proofErr w:type="spellStart"/>
-      <w:r>
-        <w:t>StoryBacklog</w:t>
-      </w:r>
-      <w:proofErr w:type="spellEnd"/>
-      <w:r>
-        <w:t xml:space="preserve">: </w:t>
-      </w:r>
-      <w:hyperlink r:id="rId14" w:tooltip="StoryBacklog" w:history="1">
+      <w:r>
+        <w:t xml:space="preserve">StoryBacklog: </w:t>
+      </w:r>
+      <w:hyperlink r:id="rId28" w:tooltip="StoryBacklog" w:history="1">
         <w:r>
           <w:rPr>
-            <w:rStyle w:val="aff6"/>
+            <w:rStyle w:val="afa"/>
           </w:rPr>
           <w:t>ProjectStoryBacklog.xls</w:t>
         </w:r>
       </w:hyperlink>
     </w:p>
     <w:p>
-      <w:proofErr w:type="spellStart"/>
-      <w:r>
-        <w:t>SprintBacklog</w:t>
-      </w:r>
-      <w:proofErr w:type="spellEnd"/>
-      <w:r>
-        <w:t xml:space="preserve">: </w:t>
-      </w:r>
-      <w:hyperlink r:id="rId15" w:tooltip="SprintBacklog" w:history="1">
+      <w:r>
+        <w:t xml:space="preserve">SprintBacklog: </w:t>
+      </w:r>
+      <w:hyperlink r:id="rId29" w:tooltip="SprintBacklog" w:history="1">
         <w:r>
           <w:rPr>
-            <w:rStyle w:val="aff6"/>
+            <w:rStyle w:val="afa"/>
           </w:rPr>
           <w:t>SprintBacklog.xls</w:t>
         </w:r>
       </w:hyperlink>
-      <w:bookmarkStart w:id="5" w:name="_GoBack"/>
-      <w:bookmarkEnd w:id="5"/>
-    </w:p>
-    <w:p>
-      <w:proofErr w:type="spellStart"/>
+    </w:p>
+    <w:p>
       <w:r>
         <w:t>SprintEstimation</w:t>
       </w:r>
-      <w:proofErr w:type="spellEnd"/>
       <w:r>
         <w:t xml:space="preserve">: </w:t>
       </w:r>
-      <w:hyperlink r:id="rId16" w:tooltip="SprintEstimation" w:history="1">
+      <w:hyperlink r:id="rId30" w:tooltip="SprintEstimation" w:history="1">
         <w:r>
           <w:rPr>
-            <w:rStyle w:val="aff6"/>
+            <w:rStyle w:val="afa"/>
           </w:rPr>
           <w:t>ProjectEverySprintEstimation.xls</w:t>
         </w:r>
@@ -3311,7 +4467,7 @@
 </file>
 
 <file path=word/endnotes.xml><?xml version="1.0" encoding="utf-8"?>
-<w:endnotes xmlns:wpc="http://schemas.microsoft.com/office/word/2010/wordprocessingCanvas" xmlns:mo="http://schemas.microsoft.com/office/mac/office/2008/main" xmlns:mc="http://schemas.openxmlformats.org/markup-compatibility/2006" xmlns:mv="urn:schemas-microsoft-com:mac:vml" xmlns:o="urn:schemas-microsoft-com:office:office" xmlns:r="http://schemas.openxmlformats.org/officeDocument/2006/relationships" xmlns:m="http://schemas.openxmlformats.org/officeDocument/2006/math" xmlns:v="urn:schemas-microsoft-com:vml" xmlns:wp14="http://schemas.microsoft.com/office/word/2010/wordprocessingDrawing" xmlns:wp="http://schemas.openxmlformats.org/drawingml/2006/wordprocessingDrawing" xmlns:w10="urn:schemas-microsoft-com:office:word" xmlns:w="http://schemas.openxmlformats.org/wordprocessingml/2006/main" xmlns:w14="http://schemas.microsoft.com/office/word/2010/wordml" xmlns:w15="http://schemas.microsoft.com/office/word/2012/wordml" xmlns:wpg="http://schemas.microsoft.com/office/word/2010/wordprocessingGroup" xmlns:wpi="http://schemas.microsoft.com/office/word/2010/wordprocessingInk" xmlns:wne="http://schemas.microsoft.com/office/word/2006/wordml" xmlns:wps="http://schemas.microsoft.com/office/word/2010/wordprocessingShape" mc:Ignorable="w14 w15 wp14">
+<w:endnotes xmlns:wpc="http://schemas.microsoft.com/office/word/2010/wordprocessingCanvas" xmlns:mc="http://schemas.openxmlformats.org/markup-compatibility/2006" xmlns:o="urn:schemas-microsoft-com:office:office" xmlns:r="http://schemas.openxmlformats.org/officeDocument/2006/relationships" xmlns:m="http://schemas.openxmlformats.org/officeDocument/2006/math" xmlns:v="urn:schemas-microsoft-com:vml" xmlns:wp14="http://schemas.microsoft.com/office/word/2010/wordprocessingDrawing" xmlns:wp="http://schemas.openxmlformats.org/drawingml/2006/wordprocessingDrawing" xmlns:w10="urn:schemas-microsoft-com:office:word" xmlns:w="http://schemas.openxmlformats.org/wordprocessingml/2006/main" xmlns:w14="http://schemas.microsoft.com/office/word/2010/wordml" xmlns:w15="http://schemas.microsoft.com/office/word/2012/wordml" xmlns:wpg="http://schemas.microsoft.com/office/word/2010/wordprocessingGroup" xmlns:wpi="http://schemas.microsoft.com/office/word/2010/wordprocessingInk" xmlns:wne="http://schemas.microsoft.com/office/word/2006/wordml" xmlns:wps="http://schemas.microsoft.com/office/word/2010/wordprocessingShape" mc:Ignorable="w14 w15 wp14">
   <w:endnote w:type="separator" w:id="-1">
     <w:p>
       <w:r>
@@ -3330,7 +4486,7 @@
 </file>
 
 <file path=word/footnotes.xml><?xml version="1.0" encoding="utf-8"?>
-<w:footnotes xmlns:wpc="http://schemas.microsoft.com/office/word/2010/wordprocessingCanvas" xmlns:mo="http://schemas.microsoft.com/office/mac/office/2008/main" xmlns:mc="http://schemas.openxmlformats.org/markup-compatibility/2006" xmlns:mv="urn:schemas-microsoft-com:mac:vml" xmlns:o="urn:schemas-microsoft-com:office:office" xmlns:r="http://schemas.openxmlformats.org/officeDocument/2006/relationships" xmlns:m="http://schemas.openxmlformats.org/officeDocument/2006/math" xmlns:v="urn:schemas-microsoft-com:vml" xmlns:wp14="http://schemas.microsoft.com/office/word/2010/wordprocessingDrawing" xmlns:wp="http://schemas.openxmlformats.org/drawingml/2006/wordprocessingDrawing" xmlns:w10="urn:schemas-microsoft-com:office:word" xmlns:w="http://schemas.openxmlformats.org/wordprocessingml/2006/main" xmlns:w14="http://schemas.microsoft.com/office/word/2010/wordml" xmlns:w15="http://schemas.microsoft.com/office/word/2012/wordml" xmlns:wpg="http://schemas.microsoft.com/office/word/2010/wordprocessingGroup" xmlns:wpi="http://schemas.microsoft.com/office/word/2010/wordprocessingInk" xmlns:wne="http://schemas.microsoft.com/office/word/2006/wordml" xmlns:wps="http://schemas.microsoft.com/office/word/2010/wordprocessingShape" mc:Ignorable="w14 w15 wp14">
+<w:footnotes xmlns:wpc="http://schemas.microsoft.com/office/word/2010/wordprocessingCanvas" xmlns:mc="http://schemas.openxmlformats.org/markup-compatibility/2006" xmlns:o="urn:schemas-microsoft-com:office:office" xmlns:r="http://schemas.openxmlformats.org/officeDocument/2006/relationships" xmlns:m="http://schemas.openxmlformats.org/officeDocument/2006/math" xmlns:v="urn:schemas-microsoft-com:vml" xmlns:wp14="http://schemas.microsoft.com/office/word/2010/wordprocessingDrawing" xmlns:wp="http://schemas.openxmlformats.org/drawingml/2006/wordprocessingDrawing" xmlns:w10="urn:schemas-microsoft-com:office:word" xmlns:w="http://schemas.openxmlformats.org/wordprocessingml/2006/main" xmlns:w14="http://schemas.microsoft.com/office/word/2010/wordml" xmlns:w15="http://schemas.microsoft.com/office/word/2012/wordml" xmlns:wpg="http://schemas.microsoft.com/office/word/2010/wordprocessingGroup" xmlns:wpi="http://schemas.microsoft.com/office/word/2010/wordprocessingInk" xmlns:wne="http://schemas.microsoft.com/office/word/2006/wordml" xmlns:wps="http://schemas.microsoft.com/office/word/2010/wordprocessingShape" mc:Ignorable="w14 w15 wp14">
   <w:footnote w:type="separator" w:id="-1">
     <w:p>
       <w:r>
@@ -3349,8 +4505,8 @@
 </file>
 
 <file path=word/numbering.xml><?xml version="1.0" encoding="utf-8"?>
-<w:numbering xmlns:wpc="http://schemas.microsoft.com/office/word/2010/wordprocessingCanvas" xmlns:mo="http://schemas.microsoft.com/office/mac/office/2008/main" xmlns:mc="http://schemas.openxmlformats.org/markup-compatibility/2006" xmlns:mv="urn:schemas-microsoft-com:mac:vml" xmlns:o="urn:schemas-microsoft-com:office:office" xmlns:r="http://schemas.openxmlformats.org/officeDocument/2006/relationships" xmlns:m="http://schemas.openxmlformats.org/officeDocument/2006/math" xmlns:v="urn:schemas-microsoft-com:vml" xmlns:wp14="http://schemas.microsoft.com/office/word/2010/wordprocessingDrawing" xmlns:wp="http://schemas.openxmlformats.org/drawingml/2006/wordprocessingDrawing" xmlns:w10="urn:schemas-microsoft-com:office:word" xmlns:w="http://schemas.openxmlformats.org/wordprocessingml/2006/main" xmlns:w14="http://schemas.microsoft.com/office/word/2010/wordml" xmlns:w15="http://schemas.microsoft.com/office/word/2012/wordml" xmlns:wpg="http://schemas.microsoft.com/office/word/2010/wordprocessingGroup" xmlns:wpi="http://schemas.microsoft.com/office/word/2010/wordprocessingInk" xmlns:wne="http://schemas.microsoft.com/office/word/2006/wordml" xmlns:wps="http://schemas.microsoft.com/office/word/2010/wordprocessingShape" mc:Ignorable="w14 w15 wp14">
-  <w:abstractNum w:abstractNumId="0">
+<w:numbering xmlns:wpc="http://schemas.microsoft.com/office/word/2010/wordprocessingCanvas" xmlns:mc="http://schemas.openxmlformats.org/markup-compatibility/2006" xmlns:o="urn:schemas-microsoft-com:office:office" xmlns:r="http://schemas.openxmlformats.org/officeDocument/2006/relationships" xmlns:m="http://schemas.openxmlformats.org/officeDocument/2006/math" xmlns:v="urn:schemas-microsoft-com:vml" xmlns:wp14="http://schemas.microsoft.com/office/word/2010/wordprocessingDrawing" xmlns:wp="http://schemas.openxmlformats.org/drawingml/2006/wordprocessingDrawing" xmlns:w10="urn:schemas-microsoft-com:office:word" xmlns:w="http://schemas.openxmlformats.org/wordprocessingml/2006/main" xmlns:w14="http://schemas.microsoft.com/office/word/2010/wordml" xmlns:w15="http://schemas.microsoft.com/office/word/2012/wordml" xmlns:wpg="http://schemas.microsoft.com/office/word/2010/wordprocessingGroup" xmlns:wpi="http://schemas.microsoft.com/office/word/2010/wordprocessingInk" xmlns:wne="http://schemas.microsoft.com/office/word/2006/wordml" xmlns:wps="http://schemas.microsoft.com/office/word/2010/wordprocessingShape" mc:Ignorable="w14 w15 wp14">
+  <w:abstractNum w:abstractNumId="0" w15:restartNumberingAfterBreak="0">
     <w:nsid w:val="FFFFFF1D"/>
     <w:multiLevelType w:val="multilevel"/>
     <w:tmpl w:val="6CD0F350"/>
@@ -3490,7 +4646,7 @@
       </w:rPr>
     </w:lvl>
   </w:abstractNum>
-  <w:abstractNum w:abstractNumId="1">
+  <w:abstractNum w:abstractNumId="1" w15:restartNumberingAfterBreak="0">
     <w:nsid w:val="16C257DC"/>
     <w:multiLevelType w:val="hybridMultilevel"/>
     <w:tmpl w:val="813A3108"/>
@@ -3579,7 +4735,7 @@
       </w:pPr>
     </w:lvl>
   </w:abstractNum>
-  <w:abstractNum w:abstractNumId="2">
+  <w:abstractNum w:abstractNumId="2" w15:restartNumberingAfterBreak="0">
     <w:nsid w:val="423414DB"/>
     <w:multiLevelType w:val="hybridMultilevel"/>
     <w:tmpl w:val="963E3548"/>
@@ -3692,7 +4848,7 @@
       </w:rPr>
     </w:lvl>
   </w:abstractNum>
-  <w:abstractNum w:abstractNumId="3">
+  <w:abstractNum w:abstractNumId="3" w15:restartNumberingAfterBreak="0">
     <w:nsid w:val="62243ED1"/>
     <w:multiLevelType w:val="hybridMultilevel"/>
     <w:tmpl w:val="529A307C"/>
@@ -3805,7 +4961,7 @@
       </w:rPr>
     </w:lvl>
   </w:abstractNum>
-  <w:abstractNum w:abstractNumId="4">
+  <w:abstractNum w:abstractNumId="4" w15:restartNumberingAfterBreak="0">
     <w:nsid w:val="70900CF2"/>
     <w:multiLevelType w:val="hybridMultilevel"/>
     <w:tmpl w:val="3FEA3FBA"/>
@@ -3918,7 +5074,7 @@
       </w:rPr>
     </w:lvl>
   </w:abstractNum>
-  <w:abstractNum w:abstractNumId="5">
+  <w:abstractNum w:abstractNumId="5" w15:restartNumberingAfterBreak="0">
     <w:nsid w:val="72131187"/>
     <w:multiLevelType w:val="multilevel"/>
     <w:tmpl w:val="72131187"/>
@@ -4031,7 +5187,7 @@
       </w:rPr>
     </w:lvl>
   </w:abstractNum>
-  <w:abstractNum w:abstractNumId="6">
+  <w:abstractNum w:abstractNumId="6" w15:restartNumberingAfterBreak="0">
     <w:nsid w:val="740F287A"/>
     <w:multiLevelType w:val="hybridMultilevel"/>
     <w:tmpl w:val="F496AC82"/>
@@ -4144,7 +5300,7 @@
       </w:rPr>
     </w:lvl>
   </w:abstractNum>
-  <w:abstractNum w:abstractNumId="7">
+  <w:abstractNum w:abstractNumId="7" w15:restartNumberingAfterBreak="0">
     <w:nsid w:val="79911088"/>
     <w:multiLevelType w:val="hybridMultilevel"/>
     <w:tmpl w:val="B89254AA"/>
@@ -4257,7 +5413,7 @@
       </w:rPr>
     </w:lvl>
   </w:abstractNum>
-  <w:abstractNum w:abstractNumId="8">
+  <w:abstractNum w:abstractNumId="8" w15:restartNumberingAfterBreak="0">
     <w:nsid w:val="7E7F1DE8"/>
     <w:multiLevelType w:val="multilevel"/>
     <w:tmpl w:val="7E7F1DE8"/>
@@ -4343,7 +5499,7 @@
       </w:pPr>
     </w:lvl>
   </w:abstractNum>
-  <w:abstractNum w:abstractNumId="9">
+  <w:abstractNum w:abstractNumId="9" w15:restartNumberingAfterBreak="0">
     <w:nsid w:val="7F1E6BCD"/>
     <w:multiLevelType w:val="hybridMultilevel"/>
     <w:tmpl w:val="E4E2705C"/>
@@ -4500,7 +5656,7 @@
     </w:rPrDefault>
     <w:pPrDefault/>
   </w:docDefaults>
-  <w:latentStyles w:defLockedState="0" w:defUIPriority="0" w:defSemiHidden="0" w:defUnhideWhenUsed="0" w:defQFormat="0" w:count="380">
+  <w:latentStyles w:defLockedState="0" w:defUIPriority="0" w:defSemiHidden="0" w:defUnhideWhenUsed="0" w:defQFormat="0" w:count="371">
     <w:lsdException w:name="Normal" w:qFormat="1"/>
     <w:lsdException w:name="heading 1" w:uiPriority="9" w:qFormat="1"/>
     <w:lsdException w:name="heading 2" w:semiHidden="1" w:uiPriority="9" w:unhideWhenUsed="1" w:qFormat="1"/>
@@ -4564,15 +5720,6 @@
     <w:lsdException w:name="Table Web 2" w:semiHidden="1" w:unhideWhenUsed="1"/>
     <w:lsdException w:name="Table Web 3" w:semiHidden="1" w:unhideWhenUsed="1"/>
     <w:lsdException w:name="Table Theme" w:semiHidden="1" w:unhideWhenUsed="1"/>
-    <w:lsdException w:name="Note Level 1" w:semiHidden="1" w:uiPriority="99"/>
-    <w:lsdException w:name="Note Level 2" w:uiPriority="1"/>
-    <w:lsdException w:name="Note Level 3" w:uiPriority="60"/>
-    <w:lsdException w:name="Note Level 4" w:uiPriority="61"/>
-    <w:lsdException w:name="Note Level 5" w:uiPriority="62"/>
-    <w:lsdException w:name="Note Level 6" w:uiPriority="63"/>
-    <w:lsdException w:name="Note Level 7" w:uiPriority="64"/>
-    <w:lsdException w:name="Note Level 8" w:uiPriority="65"/>
-    <w:lsdException w:name="Note Level 9" w:uiPriority="66"/>
     <w:lsdException w:name="Placeholder Text" w:uiPriority="67"/>
     <w:lsdException w:name="No Spacing" w:uiPriority="1" w:qFormat="1"/>
     <w:lsdException w:name="Light Shading" w:uiPriority="69"/>
@@ -4805,7 +5952,7 @@
     <w:name w:val="heading 1"/>
     <w:basedOn w:val="a"/>
     <w:next w:val="a"/>
-    <w:link w:val="10"/>
+    <w:link w:val="1Char"/>
     <w:uiPriority w:val="9"/>
     <w:qFormat/>
     <w:rsid w:val="00A4769C"/>
@@ -4829,7 +5976,7 @@
     <w:name w:val="heading 2"/>
     <w:basedOn w:val="a"/>
     <w:next w:val="a"/>
-    <w:link w:val="20"/>
+    <w:link w:val="2Char"/>
     <w:uiPriority w:val="9"/>
     <w:semiHidden/>
     <w:unhideWhenUsed/>
@@ -4855,7 +6002,7 @@
     <w:name w:val="heading 3"/>
     <w:basedOn w:val="a"/>
     <w:next w:val="a"/>
-    <w:link w:val="30"/>
+    <w:link w:val="3Char"/>
     <w:uiPriority w:val="9"/>
     <w:semiHidden/>
     <w:unhideWhenUsed/>
@@ -4881,7 +6028,7 @@
     <w:name w:val="heading 4"/>
     <w:basedOn w:val="a"/>
     <w:next w:val="a"/>
-    <w:link w:val="40"/>
+    <w:link w:val="4Char"/>
     <w:uiPriority w:val="9"/>
     <w:semiHidden/>
     <w:unhideWhenUsed/>
@@ -4905,7 +6052,7 @@
     <w:name w:val="heading 5"/>
     <w:basedOn w:val="a"/>
     <w:next w:val="a"/>
-    <w:link w:val="50"/>
+    <w:link w:val="5Char"/>
     <w:uiPriority w:val="9"/>
     <w:semiHidden/>
     <w:unhideWhenUsed/>
@@ -4926,7 +6073,7 @@
     <w:name w:val="heading 6"/>
     <w:basedOn w:val="a"/>
     <w:next w:val="a"/>
-    <w:link w:val="60"/>
+    <w:link w:val="6Char"/>
     <w:uiPriority w:val="9"/>
     <w:semiHidden/>
     <w:unhideWhenUsed/>
@@ -4947,7 +6094,7 @@
     <w:name w:val="heading 7"/>
     <w:basedOn w:val="a"/>
     <w:next w:val="a"/>
-    <w:link w:val="70"/>
+    <w:link w:val="7Char"/>
     <w:uiPriority w:val="9"/>
     <w:semiHidden/>
     <w:unhideWhenUsed/>
@@ -4970,7 +6117,7 @@
     <w:name w:val="heading 8"/>
     <w:basedOn w:val="a"/>
     <w:next w:val="a"/>
-    <w:link w:val="80"/>
+    <w:link w:val="8Char"/>
     <w:uiPriority w:val="9"/>
     <w:semiHidden/>
     <w:unhideWhenUsed/>
@@ -4992,7 +6139,7 @@
     <w:name w:val="heading 9"/>
     <w:basedOn w:val="a"/>
     <w:next w:val="a"/>
-    <w:link w:val="90"/>
+    <w:link w:val="9Char"/>
     <w:uiPriority w:val="9"/>
     <w:semiHidden/>
     <w:unhideWhenUsed/>
@@ -5054,7 +6201,7 @@
   <w:style w:type="paragraph" w:styleId="a4">
     <w:name w:val="header"/>
     <w:basedOn w:val="a"/>
-    <w:link w:val="a5"/>
+    <w:link w:val="Char"/>
     <w:rsid w:val="000A65F8"/>
     <w:pPr>
       <w:pBdr>
@@ -5072,8 +6219,8 @@
       <w:szCs w:val="18"/>
     </w:rPr>
   </w:style>
-  <w:style w:type="character" w:customStyle="1" w:styleId="a5">
-    <w:name w:val="页眉字符"/>
+  <w:style w:type="character" w:customStyle="1" w:styleId="Char">
+    <w:name w:val="页眉 Char"/>
     <w:link w:val="a4"/>
     <w:rsid w:val="000A65F8"/>
     <w:rPr>
@@ -5082,10 +6229,10 @@
       <w:szCs w:val="18"/>
     </w:rPr>
   </w:style>
-  <w:style w:type="paragraph" w:styleId="a6">
+  <w:style w:type="paragraph" w:styleId="a5">
     <w:name w:val="footer"/>
     <w:basedOn w:val="a"/>
-    <w:link w:val="a7"/>
+    <w:link w:val="Char0"/>
     <w:rsid w:val="000A65F8"/>
     <w:pPr>
       <w:tabs>
@@ -5099,9 +6246,9 @@
       <w:szCs w:val="18"/>
     </w:rPr>
   </w:style>
-  <w:style w:type="character" w:customStyle="1" w:styleId="a7">
-    <w:name w:val="页脚字符"/>
-    <w:link w:val="a6"/>
+  <w:style w:type="character" w:customStyle="1" w:styleId="Char0">
+    <w:name w:val="页脚 Char"/>
+    <w:link w:val="a5"/>
     <w:rsid w:val="000A65F8"/>
     <w:rPr>
       <w:kern w:val="2"/>
@@ -5109,19 +6256,19 @@
       <w:szCs w:val="18"/>
     </w:rPr>
   </w:style>
-  <w:style w:type="paragraph" w:styleId="a8">
+  <w:style w:type="paragraph" w:styleId="a6">
     <w:name w:val="Date"/>
     <w:basedOn w:val="a"/>
     <w:next w:val="a"/>
-    <w:link w:val="a9"/>
+    <w:link w:val="Char1"/>
     <w:rsid w:val="00A41E8D"/>
     <w:pPr>
       <w:ind w:leftChars="2500" w:left="100"/>
     </w:pPr>
   </w:style>
-  <w:style w:type="character" w:customStyle="1" w:styleId="a9">
-    <w:name w:val="日期字符"/>
-    <w:link w:val="a8"/>
+  <w:style w:type="character" w:customStyle="1" w:styleId="Char1">
+    <w:name w:val="日期 Char"/>
+    <w:link w:val="a6"/>
     <w:rsid w:val="00A41E8D"/>
     <w:rPr>
       <w:kern w:val="2"/>
@@ -5129,11 +6276,11 @@
       <w:szCs w:val="24"/>
     </w:rPr>
   </w:style>
-  <w:style w:type="paragraph" w:styleId="aa">
+  <w:style w:type="paragraph" w:styleId="a7">
     <w:name w:val="Title"/>
     <w:basedOn w:val="a"/>
     <w:next w:val="a"/>
-    <w:link w:val="ab"/>
+    <w:link w:val="Char2"/>
     <w:uiPriority w:val="10"/>
     <w:qFormat/>
     <w:rsid w:val="00A4769C"/>
@@ -5153,9 +6300,9 @@
       <w:szCs w:val="44"/>
     </w:rPr>
   </w:style>
-  <w:style w:type="character" w:customStyle="1" w:styleId="ab">
-    <w:name w:val="标题字符"/>
-    <w:link w:val="aa"/>
+  <w:style w:type="character" w:customStyle="1" w:styleId="Char2">
+    <w:name w:val="标题 Char"/>
+    <w:link w:val="a7"/>
     <w:uiPriority w:val="10"/>
     <w:rsid w:val="00A4769C"/>
     <w:rPr>
@@ -5182,8 +6329,8 @@
       <w:szCs w:val="20"/>
     </w:rPr>
   </w:style>
-  <w:style w:type="character" w:customStyle="1" w:styleId="10">
-    <w:name w:val="标题 1字符"/>
+  <w:style w:type="character" w:customStyle="1" w:styleId="1Char">
+    <w:name w:val="标题 1 Char"/>
     <w:link w:val="1"/>
     <w:uiPriority w:val="9"/>
     <w:rsid w:val="00A4769C"/>
@@ -5196,11 +6343,11 @@
       <w:szCs w:val="28"/>
     </w:rPr>
   </w:style>
-  <w:style w:type="paragraph" w:styleId="ac">
+  <w:style w:type="paragraph" w:styleId="a8">
     <w:name w:val="Subtitle"/>
     <w:basedOn w:val="a"/>
     <w:next w:val="a"/>
-    <w:link w:val="ad"/>
+    <w:link w:val="Char3"/>
     <w:uiPriority w:val="11"/>
     <w:qFormat/>
     <w:rsid w:val="00A4769C"/>
@@ -5215,9 +6362,9 @@
       <w:szCs w:val="18"/>
     </w:rPr>
   </w:style>
-  <w:style w:type="character" w:customStyle="1" w:styleId="ad">
-    <w:name w:val="副标题字符"/>
-    <w:link w:val="ac"/>
+  <w:style w:type="character" w:customStyle="1" w:styleId="Char3">
+    <w:name w:val="副标题 Char"/>
+    <w:link w:val="a8"/>
     <w:uiPriority w:val="11"/>
     <w:rsid w:val="00A4769C"/>
     <w:rPr>
@@ -5228,8 +6375,8 @@
       <w:szCs w:val="18"/>
     </w:rPr>
   </w:style>
-  <w:style w:type="character" w:customStyle="1" w:styleId="20">
-    <w:name w:val="标题 2字符"/>
+  <w:style w:type="character" w:customStyle="1" w:styleId="2Char">
+    <w:name w:val="标题 2 Char"/>
     <w:link w:val="2"/>
     <w:uiPriority w:val="9"/>
     <w:semiHidden/>
@@ -5242,8 +6389,8 @@
       <w:szCs w:val="24"/>
     </w:rPr>
   </w:style>
-  <w:style w:type="character" w:customStyle="1" w:styleId="30">
-    <w:name w:val="标题 3字符"/>
+  <w:style w:type="character" w:customStyle="1" w:styleId="3Char">
+    <w:name w:val="标题 3 Char"/>
     <w:link w:val="3"/>
     <w:uiPriority w:val="9"/>
     <w:semiHidden/>
@@ -5256,8 +6403,8 @@
       <w:szCs w:val="24"/>
     </w:rPr>
   </w:style>
-  <w:style w:type="character" w:customStyle="1" w:styleId="40">
-    <w:name w:val="标题 4字符"/>
+  <w:style w:type="character" w:customStyle="1" w:styleId="4Char">
+    <w:name w:val="标题 4 Char"/>
     <w:link w:val="4"/>
     <w:uiPriority w:val="9"/>
     <w:semiHidden/>
@@ -5269,8 +6416,8 @@
       <w:spacing w:val="10"/>
     </w:rPr>
   </w:style>
-  <w:style w:type="character" w:customStyle="1" w:styleId="50">
-    <w:name w:val="标题 5字符"/>
+  <w:style w:type="character" w:customStyle="1" w:styleId="5Char">
+    <w:name w:val="标题 5 Char"/>
     <w:link w:val="5"/>
     <w:uiPriority w:val="9"/>
     <w:semiHidden/>
@@ -5282,8 +6429,8 @@
       <w:spacing w:val="10"/>
     </w:rPr>
   </w:style>
-  <w:style w:type="character" w:customStyle="1" w:styleId="60">
-    <w:name w:val="标题 6字符"/>
+  <w:style w:type="character" w:customStyle="1" w:styleId="6Char">
+    <w:name w:val="标题 6 Char"/>
     <w:link w:val="6"/>
     <w:uiPriority w:val="9"/>
     <w:semiHidden/>
@@ -5295,8 +6442,8 @@
       <w:spacing w:val="10"/>
     </w:rPr>
   </w:style>
-  <w:style w:type="character" w:customStyle="1" w:styleId="70">
-    <w:name w:val="标题 7字符"/>
+  <w:style w:type="character" w:customStyle="1" w:styleId="7Char">
+    <w:name w:val="标题 7 Char"/>
     <w:link w:val="7"/>
     <w:uiPriority w:val="9"/>
     <w:semiHidden/>
@@ -5310,8 +6457,8 @@
       <w:spacing w:val="10"/>
     </w:rPr>
   </w:style>
-  <w:style w:type="character" w:customStyle="1" w:styleId="80">
-    <w:name w:val="标题 8字符"/>
+  <w:style w:type="character" w:customStyle="1" w:styleId="8Char">
+    <w:name w:val="标题 8 Char"/>
     <w:link w:val="8"/>
     <w:uiPriority w:val="9"/>
     <w:semiHidden/>
@@ -5324,8 +6471,8 @@
       <w:szCs w:val="20"/>
     </w:rPr>
   </w:style>
-  <w:style w:type="character" w:customStyle="1" w:styleId="90">
-    <w:name w:val="标题 9字符"/>
+  <w:style w:type="character" w:customStyle="1" w:styleId="9Char">
+    <w:name w:val="标题 9 Char"/>
     <w:link w:val="9"/>
     <w:uiPriority w:val="9"/>
     <w:semiHidden/>
@@ -5340,7 +6487,7 @@
       <w:szCs w:val="20"/>
     </w:rPr>
   </w:style>
-  <w:style w:type="paragraph" w:styleId="ae">
+  <w:style w:type="paragraph" w:styleId="a9">
     <w:name w:val="caption"/>
     <w:basedOn w:val="a"/>
     <w:next w:val="a"/>
@@ -5356,7 +6503,7 @@
       <w:szCs w:val="18"/>
     </w:rPr>
   </w:style>
-  <w:style w:type="character" w:styleId="af">
+  <w:style w:type="character" w:styleId="aa">
     <w:name w:val="Strong"/>
     <w:uiPriority w:val="22"/>
     <w:qFormat/>
@@ -5368,7 +6515,7 @@
       <w:spacing w:val="5"/>
     </w:rPr>
   </w:style>
-  <w:style w:type="character" w:styleId="af0">
+  <w:style w:type="character" w:styleId="ab">
     <w:name w:val="Emphasis"/>
     <w:uiPriority w:val="20"/>
     <w:qFormat/>
@@ -5380,10 +6527,10 @@
       <w:szCs w:val="20"/>
     </w:rPr>
   </w:style>
-  <w:style w:type="paragraph" w:styleId="af1">
+  <w:style w:type="paragraph" w:styleId="ac">
     <w:name w:val="No Spacing"/>
     <w:basedOn w:val="a"/>
-    <w:link w:val="af2"/>
+    <w:link w:val="Char4"/>
     <w:uiPriority w:val="1"/>
     <w:qFormat/>
     <w:rsid w:val="00A4769C"/>
@@ -5391,7 +6538,7 @@
       <w:spacing w:after="0" w:line="240" w:lineRule="auto"/>
     </w:pPr>
   </w:style>
-  <w:style w:type="paragraph" w:styleId="af3">
+  <w:style w:type="paragraph" w:styleId="ad">
     <w:name w:val="List Paragraph"/>
     <w:basedOn w:val="a"/>
     <w:uiPriority w:val="34"/>
@@ -5402,11 +6549,11 @@
       <w:contextualSpacing/>
     </w:pPr>
   </w:style>
-  <w:style w:type="paragraph" w:styleId="af4">
+  <w:style w:type="paragraph" w:styleId="ae">
     <w:name w:val="Quote"/>
     <w:basedOn w:val="a"/>
     <w:next w:val="a"/>
-    <w:link w:val="af5"/>
+    <w:link w:val="Char5"/>
     <w:uiPriority w:val="29"/>
     <w:qFormat/>
     <w:rsid w:val="00A4769C"/>
@@ -5415,9 +6562,9 @@
       <w:iCs/>
     </w:rPr>
   </w:style>
-  <w:style w:type="character" w:customStyle="1" w:styleId="af5">
-    <w:name w:val="引用字符"/>
-    <w:link w:val="af4"/>
+  <w:style w:type="character" w:customStyle="1" w:styleId="Char5">
+    <w:name w:val="引用 Char"/>
+    <w:link w:val="ae"/>
     <w:uiPriority w:val="29"/>
     <w:rsid w:val="00A4769C"/>
     <w:rPr>
@@ -5426,11 +6573,11 @@
       <w:iCs/>
     </w:rPr>
   </w:style>
-  <w:style w:type="paragraph" w:styleId="af6">
+  <w:style w:type="paragraph" w:styleId="af">
     <w:name w:val="Intense Quote"/>
     <w:basedOn w:val="a"/>
     <w:next w:val="a"/>
-    <w:link w:val="af7"/>
+    <w:link w:val="Char6"/>
     <w:uiPriority w:val="30"/>
     <w:qFormat/>
     <w:rsid w:val="00A4769C"/>
@@ -5450,9 +6597,9 @@
       <w:szCs w:val="20"/>
     </w:rPr>
   </w:style>
-  <w:style w:type="character" w:customStyle="1" w:styleId="af7">
-    <w:name w:val="明显引用字符"/>
-    <w:link w:val="af6"/>
+  <w:style w:type="character" w:customStyle="1" w:styleId="Char6">
+    <w:name w:val="明显引用 Char"/>
+    <w:link w:val="af"/>
     <w:uiPriority w:val="30"/>
     <w:rsid w:val="00A4769C"/>
     <w:rPr>
@@ -5464,7 +6611,7 @@
       <w:szCs w:val="20"/>
     </w:rPr>
   </w:style>
-  <w:style w:type="character" w:styleId="af8">
+  <w:style w:type="character" w:styleId="af0">
     <w:name w:val="Subtle Emphasis"/>
     <w:uiPriority w:val="19"/>
     <w:qFormat/>
@@ -5474,7 +6621,7 @@
       <w:iCs/>
     </w:rPr>
   </w:style>
-  <w:style w:type="character" w:styleId="af9">
+  <w:style w:type="character" w:styleId="af1">
     <w:name w:val="Intense Emphasis"/>
     <w:uiPriority w:val="21"/>
     <w:qFormat/>
@@ -5488,7 +6635,7 @@
       <w:szCs w:val="20"/>
     </w:rPr>
   </w:style>
-  <w:style w:type="character" w:styleId="afa">
+  <w:style w:type="character" w:styleId="af2">
     <w:name w:val="Subtle Reference"/>
     <w:uiPriority w:val="31"/>
     <w:qFormat/>
@@ -5500,7 +6647,7 @@
       <w:color w:val="622423"/>
     </w:rPr>
   </w:style>
-  <w:style w:type="character" w:styleId="afb">
+  <w:style w:type="character" w:styleId="af3">
     <w:name w:val="Intense Reference"/>
     <w:uiPriority w:val="32"/>
     <w:qFormat/>
@@ -5514,7 +6661,7 @@
       <w:color w:val="622423"/>
     </w:rPr>
   </w:style>
-  <w:style w:type="character" w:styleId="afc">
+  <w:style w:type="character" w:styleId="af4">
     <w:name w:val="Book Title"/>
     <w:uiPriority w:val="33"/>
     <w:qFormat/>
@@ -5526,7 +6673,7 @@
       <w:u w:color="622423"/>
     </w:rPr>
   </w:style>
-  <w:style w:type="paragraph" w:styleId="afd">
+  <w:style w:type="paragraph" w:styleId="TOC">
     <w:name w:val="TOC Heading"/>
     <w:basedOn w:val="1"/>
     <w:next w:val="a"/>
@@ -5543,7 +6690,7 @@
   </w:style>
   <w:style w:type="paragraph" w:customStyle="1" w:styleId="PersonalName">
     <w:name w:val="Personal Name"/>
-    <w:basedOn w:val="aa"/>
+    <w:basedOn w:val="a7"/>
     <w:rsid w:val="00A4769C"/>
     <w:rPr>
       <w:rFonts w:ascii="Impact" w:hAnsi="Impact"/>
@@ -5554,15 +6701,15 @@
       <w:szCs w:val="28"/>
     </w:rPr>
   </w:style>
-  <w:style w:type="character" w:customStyle="1" w:styleId="af2">
-    <w:name w:val="无间隔字符"/>
-    <w:link w:val="af1"/>
+  <w:style w:type="character" w:customStyle="1" w:styleId="Char4">
+    <w:name w:val="无间隔 Char"/>
+    <w:link w:val="ac"/>
     <w:uiPriority w:val="1"/>
     <w:rsid w:val="00A4769C"/>
   </w:style>
-  <w:style w:type="character" w:customStyle="1" w:styleId="21">
+  <w:style w:type="character" w:customStyle="1" w:styleId="20">
     <w:name w:val="标题2"/>
-    <w:basedOn w:val="20"/>
+    <w:basedOn w:val="2Char"/>
     <w:qFormat/>
     <w:rsid w:val="00CE03E9"/>
     <w:rPr>
@@ -5573,12 +6720,11 @@
       <w:szCs w:val="24"/>
     </w:rPr>
   </w:style>
-  <w:style w:type="table" w:styleId="afe">
+  <w:style w:type="table" w:styleId="af5">
     <w:name w:val="Table Grid"/>
     <w:basedOn w:val="a1"/>
     <w:rsid w:val="00F914F2"/>
     <w:tblPr>
-      <w:tblInd w:w="0" w:type="dxa"/>
       <w:tblBorders>
         <w:top w:val="single" w:sz="4" w:space="0" w:color="auto"/>
         <w:left w:val="single" w:sz="4" w:space="0" w:color="auto"/>
@@ -5587,15 +6733,9 @@
         <w:insideH w:val="single" w:sz="4" w:space="0" w:color="auto"/>
         <w:insideV w:val="single" w:sz="4" w:space="0" w:color="auto"/>
       </w:tblBorders>
-      <w:tblCellMar>
-        <w:top w:w="0" w:type="dxa"/>
-        <w:left w:w="108" w:type="dxa"/>
-        <w:bottom w:w="0" w:type="dxa"/>
-        <w:right w:w="108" w:type="dxa"/>
-      </w:tblCellMar>
     </w:tblPr>
   </w:style>
-  <w:style w:type="character" w:styleId="aff">
+  <w:style w:type="character" w:styleId="af6">
     <w:name w:val="annotation reference"/>
     <w:basedOn w:val="a0"/>
     <w:rsid w:val="00F914F2"/>
@@ -5604,37 +6744,37 @@
       <w:szCs w:val="21"/>
     </w:rPr>
   </w:style>
-  <w:style w:type="paragraph" w:styleId="aff0">
+  <w:style w:type="paragraph" w:styleId="af7">
     <w:name w:val="annotation text"/>
     <w:basedOn w:val="a"/>
-    <w:link w:val="aff1"/>
+    <w:link w:val="Char7"/>
     <w:rsid w:val="00F914F2"/>
   </w:style>
-  <w:style w:type="character" w:customStyle="1" w:styleId="aff1">
-    <w:name w:val="批注文字字符"/>
+  <w:style w:type="character" w:customStyle="1" w:styleId="Char7">
+    <w:name w:val="批注文字 Char"/>
     <w:basedOn w:val="a0"/>
-    <w:link w:val="aff0"/>
+    <w:link w:val="af7"/>
     <w:rsid w:val="00F914F2"/>
     <w:rPr>
       <w:sz w:val="22"/>
       <w:szCs w:val="22"/>
     </w:rPr>
   </w:style>
-  <w:style w:type="paragraph" w:styleId="aff2">
+  <w:style w:type="paragraph" w:styleId="af8">
     <w:name w:val="annotation subject"/>
-    <w:basedOn w:val="aff0"/>
-    <w:next w:val="aff0"/>
-    <w:link w:val="aff3"/>
+    <w:basedOn w:val="af7"/>
+    <w:next w:val="af7"/>
+    <w:link w:val="Char8"/>
     <w:rsid w:val="00F914F2"/>
     <w:rPr>
       <w:b/>
       <w:bCs/>
     </w:rPr>
   </w:style>
-  <w:style w:type="character" w:customStyle="1" w:styleId="aff3">
-    <w:name w:val="批注主题字符"/>
-    <w:basedOn w:val="aff1"/>
-    <w:link w:val="aff2"/>
+  <w:style w:type="character" w:customStyle="1" w:styleId="Char8">
+    <w:name w:val="批注主题 Char"/>
+    <w:basedOn w:val="Char7"/>
+    <w:link w:val="af8"/>
     <w:rsid w:val="00F914F2"/>
     <w:rPr>
       <w:b/>
@@ -5643,10 +6783,10 @@
       <w:szCs w:val="22"/>
     </w:rPr>
   </w:style>
-  <w:style w:type="paragraph" w:styleId="aff4">
+  <w:style w:type="paragraph" w:styleId="af9">
     <w:name w:val="Balloon Text"/>
     <w:basedOn w:val="a"/>
-    <w:link w:val="aff5"/>
+    <w:link w:val="Char9"/>
     <w:rsid w:val="00F914F2"/>
     <w:pPr>
       <w:spacing w:after="0" w:line="240" w:lineRule="auto"/>
@@ -5657,10 +6797,10 @@
       <w:szCs w:val="18"/>
     </w:rPr>
   </w:style>
-  <w:style w:type="character" w:customStyle="1" w:styleId="aff5">
-    <w:name w:val="批注框文本字符"/>
+  <w:style w:type="character" w:customStyle="1" w:styleId="Char9">
+    <w:name w:val="批注框文本 Char"/>
     <w:basedOn w:val="a0"/>
-    <w:link w:val="aff4"/>
+    <w:link w:val="af9"/>
     <w:rsid w:val="00F914F2"/>
     <w:rPr>
       <w:rFonts w:ascii="Helvetica" w:hAnsi="Helvetica"/>
@@ -5668,7 +6808,7 @@
       <w:szCs w:val="18"/>
     </w:rPr>
   </w:style>
-  <w:style w:type="paragraph" w:customStyle="1" w:styleId="11">
+  <w:style w:type="paragraph" w:customStyle="1" w:styleId="10">
     <w:name w:val="列出段落1"/>
     <w:basedOn w:val="a"/>
     <w:uiPriority w:val="34"/>
@@ -5686,7 +6826,7 @@
       <w:sz w:val="21"/>
     </w:rPr>
   </w:style>
-  <w:style w:type="character" w:styleId="aff6">
+  <w:style w:type="character" w:styleId="afa">
     <w:name w:val="Hyperlink"/>
     <w:basedOn w:val="a0"/>
     <w:uiPriority w:val="99"/>
@@ -5696,7 +6836,7 @@
       <w:u w:val="single"/>
     </w:rPr>
   </w:style>
-  <w:style w:type="paragraph" w:styleId="22">
+  <w:style w:type="paragraph" w:styleId="21">
     <w:name w:val="toc 2"/>
     <w:basedOn w:val="a"/>
     <w:next w:val="a"/>
@@ -5713,7 +6853,7 @@
       <w:i/>
     </w:rPr>
   </w:style>
-  <w:style w:type="paragraph" w:styleId="12">
+  <w:style w:type="paragraph" w:styleId="11">
     <w:name w:val="toc 1"/>
     <w:basedOn w:val="a"/>
     <w:next w:val="a"/>
@@ -5729,7 +6869,7 @@
       <w:b/>
     </w:rPr>
   </w:style>
-  <w:style w:type="paragraph" w:styleId="31">
+  <w:style w:type="paragraph" w:styleId="30">
     <w:name w:val="toc 3"/>
     <w:basedOn w:val="a"/>
     <w:next w:val="a"/>
@@ -5745,7 +6885,7 @@
       <w:rFonts w:asciiTheme="minorHAnsi" w:hAnsiTheme="minorHAnsi"/>
     </w:rPr>
   </w:style>
-  <w:style w:type="paragraph" w:styleId="41">
+  <w:style w:type="paragraph" w:styleId="40">
     <w:name w:val="toc 4"/>
     <w:basedOn w:val="a"/>
     <w:next w:val="a"/>
@@ -5761,7 +6901,7 @@
       <w:szCs w:val="20"/>
     </w:rPr>
   </w:style>
-  <w:style w:type="paragraph" w:styleId="51">
+  <w:style w:type="paragraph" w:styleId="50">
     <w:name w:val="toc 5"/>
     <w:basedOn w:val="a"/>
     <w:next w:val="a"/>
@@ -5777,7 +6917,7 @@
       <w:szCs w:val="20"/>
     </w:rPr>
   </w:style>
-  <w:style w:type="paragraph" w:styleId="61">
+  <w:style w:type="paragraph" w:styleId="60">
     <w:name w:val="toc 6"/>
     <w:basedOn w:val="a"/>
     <w:next w:val="a"/>
@@ -5793,7 +6933,7 @@
       <w:szCs w:val="20"/>
     </w:rPr>
   </w:style>
-  <w:style w:type="paragraph" w:styleId="71">
+  <w:style w:type="paragraph" w:styleId="70">
     <w:name w:val="toc 7"/>
     <w:basedOn w:val="a"/>
     <w:next w:val="a"/>
@@ -5809,7 +6949,7 @@
       <w:szCs w:val="20"/>
     </w:rPr>
   </w:style>
-  <w:style w:type="paragraph" w:styleId="81">
+  <w:style w:type="paragraph" w:styleId="80">
     <w:name w:val="toc 8"/>
     <w:basedOn w:val="a"/>
     <w:next w:val="a"/>
@@ -5825,7 +6965,7 @@
       <w:szCs w:val="20"/>
     </w:rPr>
   </w:style>
-  <w:style w:type="paragraph" w:styleId="91">
+  <w:style w:type="paragraph" w:styleId="90">
     <w:name w:val="toc 9"/>
     <w:basedOn w:val="a"/>
     <w:next w:val="a"/>
@@ -7172,48 +8312,48 @@
     </dgm:pt>
   </dgm:ptLst>
   <dgm:cxnLst>
-    <dgm:cxn modelId="{AF1857C0-FF3A-9041-886F-149D74BC3F7E}" type="presOf" srcId="{03A9C55A-EA05-E440-A726-10DD9621C450}" destId="{3484B74A-04AF-A545-9BC0-3E4C87AA3661}" srcOrd="0" destOrd="0" presId="urn:microsoft.com/office/officeart/2005/8/layout/hierarchy4"/>
-    <dgm:cxn modelId="{4EF3F4EB-D834-EF4C-8C5F-A0BADE53CE4D}" type="presOf" srcId="{BD607BBF-EF57-5F48-91A1-EC93252E0F38}" destId="{777E3738-83F5-904D-8D4E-86E796CFF6E1}" srcOrd="0" destOrd="0" presId="urn:microsoft.com/office/officeart/2005/8/layout/hierarchy4"/>
-    <dgm:cxn modelId="{186C0174-6828-864A-BCDB-DECABD03D142}" type="presOf" srcId="{058DC97A-2AD1-094C-833F-E9045E1C61E5}" destId="{FE22E2A1-4604-CB4C-9331-BB842D6D0CB6}" srcOrd="0" destOrd="0" presId="urn:microsoft.com/office/officeart/2005/8/layout/hierarchy4"/>
-    <dgm:cxn modelId="{A0C9665C-E697-314E-92C9-F073ECE6FEB9}" type="presOf" srcId="{5634BF99-DE70-4D42-A91C-BA0F5FB6CF9F}" destId="{8A884217-10EB-E04A-9343-AE8E0D124DF7}" srcOrd="0" destOrd="0" presId="urn:microsoft.com/office/officeart/2005/8/layout/hierarchy4"/>
+    <dgm:cxn modelId="{1B6F53EF-8A80-4A7C-A14B-84E9386EAD43}" type="presOf" srcId="{BD607BBF-EF57-5F48-91A1-EC93252E0F38}" destId="{777E3738-83F5-904D-8D4E-86E796CFF6E1}" srcOrd="0" destOrd="0" presId="urn:microsoft.com/office/officeart/2005/8/layout/hierarchy4"/>
+    <dgm:cxn modelId="{0A5EABDA-68B0-4A55-96C3-6A79A8641978}" type="presOf" srcId="{71DE4CB2-3056-4246-BC01-82721AE6767C}" destId="{71B997E3-89FF-724F-8E5F-E0834F318569}" srcOrd="0" destOrd="0" presId="urn:microsoft.com/office/officeart/2005/8/layout/hierarchy4"/>
+    <dgm:cxn modelId="{823BFEC5-5ED0-4060-A892-47C8E69DA049}" type="presOf" srcId="{F3D56C59-FCD6-AD4F-B7C7-831835B35BAA}" destId="{D19CC47B-2B46-9041-B4F2-F2F004801441}" srcOrd="0" destOrd="0" presId="urn:microsoft.com/office/officeart/2005/8/layout/hierarchy4"/>
+    <dgm:cxn modelId="{82A54A98-05AF-4B36-A1FF-0696B7E9D711}" type="presOf" srcId="{7BBDFD71-014E-B345-856D-6426EBBFA1F2}" destId="{E08945CE-241A-D040-9CBC-CED2B64D5B5C}" srcOrd="0" destOrd="0" presId="urn:microsoft.com/office/officeart/2005/8/layout/hierarchy4"/>
     <dgm:cxn modelId="{981157DD-D2F9-A64B-888D-C2437FE5991D}" srcId="{058DC97A-2AD1-094C-833F-E9045E1C61E5}" destId="{7BBDFD71-014E-B345-856D-6426EBBFA1F2}" srcOrd="0" destOrd="0" parTransId="{5E209949-1B86-6445-8B73-FD17DBF74838}" sibTransId="{EB7C390A-8313-0E43-B26E-7A218F6DF3EC}"/>
-    <dgm:cxn modelId="{DAFB8075-D340-7C41-96FF-F5FFA785FDA9}" type="presOf" srcId="{F3D56C59-FCD6-AD4F-B7C7-831835B35BAA}" destId="{D19CC47B-2B46-9041-B4F2-F2F004801441}" srcOrd="0" destOrd="0" presId="urn:microsoft.com/office/officeart/2005/8/layout/hierarchy4"/>
+    <dgm:cxn modelId="{64743A7E-5342-4C15-8012-E793AB6C57A7}" type="presOf" srcId="{5634BF99-DE70-4D42-A91C-BA0F5FB6CF9F}" destId="{8A884217-10EB-E04A-9343-AE8E0D124DF7}" srcOrd="0" destOrd="0" presId="urn:microsoft.com/office/officeart/2005/8/layout/hierarchy4"/>
     <dgm:cxn modelId="{112DFA08-0CF2-984A-AD0B-D0631C1A1D93}" srcId="{5634BF99-DE70-4D42-A91C-BA0F5FB6CF9F}" destId="{03A9C55A-EA05-E440-A726-10DD9621C450}" srcOrd="0" destOrd="0" parTransId="{117A7A81-60CC-244E-8350-806893EF1E29}" sibTransId="{41A954CA-81D1-4A4B-A864-037A7D4B8ECD}"/>
     <dgm:cxn modelId="{651616E8-C5E9-0D49-801B-C7E5F891282D}" srcId="{03A9C55A-EA05-E440-A726-10DD9621C450}" destId="{058DC97A-2AD1-094C-833F-E9045E1C61E5}" srcOrd="0" destOrd="0" parTransId="{8EB10563-516E-FF41-B298-ACEC0266ED83}" sibTransId="{76A465C4-67F6-FE43-BC44-A40B401A56B3}"/>
-    <dgm:cxn modelId="{B6979FFB-E215-8D45-B950-F6538870DA44}" type="presOf" srcId="{6378F361-F673-AB47-8FD3-688DA7B78837}" destId="{11D2A603-3598-4C4B-9116-4D4D87EDF845}" srcOrd="0" destOrd="0" presId="urn:microsoft.com/office/officeart/2005/8/layout/hierarchy4"/>
     <dgm:cxn modelId="{46F4D4D0-EB6F-3641-A841-35D68E6E401E}" srcId="{F3D56C59-FCD6-AD4F-B7C7-831835B35BAA}" destId="{BD607BBF-EF57-5F48-91A1-EC93252E0F38}" srcOrd="0" destOrd="0" parTransId="{CEA34F76-4B40-534C-9AD0-5449082B8526}" sibTransId="{DEABAD5D-45BA-684A-88BE-35AF68D7AA3D}"/>
     <dgm:cxn modelId="{604B8927-5F9B-7242-A3E0-70AB17BA1CF6}" srcId="{F3D56C59-FCD6-AD4F-B7C7-831835B35BAA}" destId="{71DE4CB2-3056-4246-BC01-82721AE6767C}" srcOrd="1" destOrd="0" parTransId="{8F202885-03A6-5D4D-8D76-5093C5B9F61F}" sibTransId="{36D01196-62C1-834D-B3F3-14107884AB22}"/>
-    <dgm:cxn modelId="{C80C8E43-57AB-514E-907F-67085A8B7D7A}" type="presOf" srcId="{7BBDFD71-014E-B345-856D-6426EBBFA1F2}" destId="{E08945CE-241A-D040-9CBC-CED2B64D5B5C}" srcOrd="0" destOrd="0" presId="urn:microsoft.com/office/officeart/2005/8/layout/hierarchy4"/>
+    <dgm:cxn modelId="{D63E348D-8906-4940-8BB4-F424E366059B}" type="presOf" srcId="{058DC97A-2AD1-094C-833F-E9045E1C61E5}" destId="{FE22E2A1-4604-CB4C-9331-BB842D6D0CB6}" srcOrd="0" destOrd="0" presId="urn:microsoft.com/office/officeart/2005/8/layout/hierarchy4"/>
+    <dgm:cxn modelId="{4E53AD47-963F-4C32-9090-B11C217422D1}" type="presOf" srcId="{6378F361-F673-AB47-8FD3-688DA7B78837}" destId="{11D2A603-3598-4C4B-9116-4D4D87EDF845}" srcOrd="0" destOrd="0" presId="urn:microsoft.com/office/officeart/2005/8/layout/hierarchy4"/>
     <dgm:cxn modelId="{D5BD318A-3E1E-144C-9810-0A865DC8DD27}" srcId="{058DC97A-2AD1-094C-833F-E9045E1C61E5}" destId="{6378F361-F673-AB47-8FD3-688DA7B78837}" srcOrd="1" destOrd="0" parTransId="{9E17DA01-9B39-B54D-B153-DF2E59780F4B}" sibTransId="{4CA9C378-1395-C347-9077-4CE67E584324}"/>
     <dgm:cxn modelId="{BDE07012-FFCD-C74D-A5E0-89DA07D74F13}" srcId="{03A9C55A-EA05-E440-A726-10DD9621C450}" destId="{F3D56C59-FCD6-AD4F-B7C7-831835B35BAA}" srcOrd="1" destOrd="0" parTransId="{B595CC1D-172B-0547-AF92-6D6F7BAE7F20}" sibTransId="{B03E3B15-D95C-A84E-9016-1F7427912613}"/>
-    <dgm:cxn modelId="{FF6C0873-3C70-5C42-9A96-C591AA131925}" type="presOf" srcId="{71DE4CB2-3056-4246-BC01-82721AE6767C}" destId="{71B997E3-89FF-724F-8E5F-E0834F318569}" srcOrd="0" destOrd="0" presId="urn:microsoft.com/office/officeart/2005/8/layout/hierarchy4"/>
-    <dgm:cxn modelId="{7C88E424-BE6C-414F-8300-8CC211AC9EBE}" type="presParOf" srcId="{8A884217-10EB-E04A-9343-AE8E0D124DF7}" destId="{DBF32D45-D5A2-6643-B1FC-EB7C8E362DCF}" srcOrd="0" destOrd="0" presId="urn:microsoft.com/office/officeart/2005/8/layout/hierarchy4"/>
-    <dgm:cxn modelId="{F24C723F-2F55-8E4E-BF17-5D61A6DDC41F}" type="presParOf" srcId="{DBF32D45-D5A2-6643-B1FC-EB7C8E362DCF}" destId="{3484B74A-04AF-A545-9BC0-3E4C87AA3661}" srcOrd="0" destOrd="0" presId="urn:microsoft.com/office/officeart/2005/8/layout/hierarchy4"/>
-    <dgm:cxn modelId="{455BCCC0-060A-6F46-BB05-D4F6DC1AC860}" type="presParOf" srcId="{DBF32D45-D5A2-6643-B1FC-EB7C8E362DCF}" destId="{73ED5616-3F93-FB4A-A438-A0CDAAA5DDB5}" srcOrd="1" destOrd="0" presId="urn:microsoft.com/office/officeart/2005/8/layout/hierarchy4"/>
-    <dgm:cxn modelId="{80068E16-8669-F244-862E-3302F1678A09}" type="presParOf" srcId="{DBF32D45-D5A2-6643-B1FC-EB7C8E362DCF}" destId="{23D192E8-1A6B-E049-8F2E-5189D992F227}" srcOrd="2" destOrd="0" presId="urn:microsoft.com/office/officeart/2005/8/layout/hierarchy4"/>
-    <dgm:cxn modelId="{88F9C9E5-ACEB-BC42-82DA-4BC813388B2B}" type="presParOf" srcId="{23D192E8-1A6B-E049-8F2E-5189D992F227}" destId="{2AB01035-E535-274E-B521-EA853B77C78D}" srcOrd="0" destOrd="0" presId="urn:microsoft.com/office/officeart/2005/8/layout/hierarchy4"/>
-    <dgm:cxn modelId="{888F6768-BA69-E04C-AD65-3BE8B7939928}" type="presParOf" srcId="{2AB01035-E535-274E-B521-EA853B77C78D}" destId="{FE22E2A1-4604-CB4C-9331-BB842D6D0CB6}" srcOrd="0" destOrd="0" presId="urn:microsoft.com/office/officeart/2005/8/layout/hierarchy4"/>
-    <dgm:cxn modelId="{810D4969-21A9-674C-98FB-4CFC72E30830}" type="presParOf" srcId="{2AB01035-E535-274E-B521-EA853B77C78D}" destId="{1F9E28D9-116C-FE44-BD11-91BA3D530612}" srcOrd="1" destOrd="0" presId="urn:microsoft.com/office/officeart/2005/8/layout/hierarchy4"/>
-    <dgm:cxn modelId="{F86561F8-4BD9-AC4E-983B-7982318D5A96}" type="presParOf" srcId="{2AB01035-E535-274E-B521-EA853B77C78D}" destId="{8AE2D43A-C86F-1F4E-8784-4865D16D73B9}" srcOrd="2" destOrd="0" presId="urn:microsoft.com/office/officeart/2005/8/layout/hierarchy4"/>
-    <dgm:cxn modelId="{B88463C4-76C5-6F4E-857B-7FC2D8FCAFAC}" type="presParOf" srcId="{8AE2D43A-C86F-1F4E-8784-4865D16D73B9}" destId="{498A9D9C-080F-0943-8C94-F6B60D5F11BA}" srcOrd="0" destOrd="0" presId="urn:microsoft.com/office/officeart/2005/8/layout/hierarchy4"/>
-    <dgm:cxn modelId="{E1E9BDD3-FF69-284D-8947-E4E6F0F2C6A5}" type="presParOf" srcId="{498A9D9C-080F-0943-8C94-F6B60D5F11BA}" destId="{E08945CE-241A-D040-9CBC-CED2B64D5B5C}" srcOrd="0" destOrd="0" presId="urn:microsoft.com/office/officeart/2005/8/layout/hierarchy4"/>
-    <dgm:cxn modelId="{874F79BB-4B98-D141-9D4A-052E797275C8}" type="presParOf" srcId="{498A9D9C-080F-0943-8C94-F6B60D5F11BA}" destId="{8DEFE18A-DC01-5F44-BB26-3539B1BA6A39}" srcOrd="1" destOrd="0" presId="urn:microsoft.com/office/officeart/2005/8/layout/hierarchy4"/>
-    <dgm:cxn modelId="{03CE6131-CCAA-8B42-B239-93995C583728}" type="presParOf" srcId="{8AE2D43A-C86F-1F4E-8784-4865D16D73B9}" destId="{2424DA99-B4DC-5A40-8B3E-A8DD17BB324A}" srcOrd="1" destOrd="0" presId="urn:microsoft.com/office/officeart/2005/8/layout/hierarchy4"/>
-    <dgm:cxn modelId="{5D34272C-7367-2E40-AB36-49F345990E42}" type="presParOf" srcId="{8AE2D43A-C86F-1F4E-8784-4865D16D73B9}" destId="{C74EFF11-8064-6F4D-BACB-AAAB36A971E1}" srcOrd="2" destOrd="0" presId="urn:microsoft.com/office/officeart/2005/8/layout/hierarchy4"/>
-    <dgm:cxn modelId="{99335010-7E71-DF48-958D-DF9ECEAAE0BB}" type="presParOf" srcId="{C74EFF11-8064-6F4D-BACB-AAAB36A971E1}" destId="{11D2A603-3598-4C4B-9116-4D4D87EDF845}" srcOrd="0" destOrd="0" presId="urn:microsoft.com/office/officeart/2005/8/layout/hierarchy4"/>
-    <dgm:cxn modelId="{E78720A8-94CB-AC4B-95E0-89E36580EB91}" type="presParOf" srcId="{C74EFF11-8064-6F4D-BACB-AAAB36A971E1}" destId="{E7A7D25B-A5E3-2843-BA0B-1327CDDAC857}" srcOrd="1" destOrd="0" presId="urn:microsoft.com/office/officeart/2005/8/layout/hierarchy4"/>
-    <dgm:cxn modelId="{6E1D0965-EDC7-734A-96A1-BC70DE059881}" type="presParOf" srcId="{23D192E8-1A6B-E049-8F2E-5189D992F227}" destId="{E492D67D-6163-C94E-ADDD-9A60B30EF5B4}" srcOrd="1" destOrd="0" presId="urn:microsoft.com/office/officeart/2005/8/layout/hierarchy4"/>
-    <dgm:cxn modelId="{A0674A8A-2368-BC4C-94EA-01234B579EDE}" type="presParOf" srcId="{23D192E8-1A6B-E049-8F2E-5189D992F227}" destId="{7F42ECEC-5596-C145-82A4-A04F81B655B8}" srcOrd="2" destOrd="0" presId="urn:microsoft.com/office/officeart/2005/8/layout/hierarchy4"/>
-    <dgm:cxn modelId="{E91D56F3-6562-3A42-B83B-44DBAE6C4FEB}" type="presParOf" srcId="{7F42ECEC-5596-C145-82A4-A04F81B655B8}" destId="{D19CC47B-2B46-9041-B4F2-F2F004801441}" srcOrd="0" destOrd="0" presId="urn:microsoft.com/office/officeart/2005/8/layout/hierarchy4"/>
-    <dgm:cxn modelId="{FC251254-8726-D742-BE39-275CE5C49F44}" type="presParOf" srcId="{7F42ECEC-5596-C145-82A4-A04F81B655B8}" destId="{62BD8CF2-337E-434A-BEB0-8A4B773372D8}" srcOrd="1" destOrd="0" presId="urn:microsoft.com/office/officeart/2005/8/layout/hierarchy4"/>
-    <dgm:cxn modelId="{7A6AF189-890E-5D49-AF34-CD8510BB2DDC}" type="presParOf" srcId="{7F42ECEC-5596-C145-82A4-A04F81B655B8}" destId="{E69EF9AB-2006-D24E-A29B-419F527DB7BC}" srcOrd="2" destOrd="0" presId="urn:microsoft.com/office/officeart/2005/8/layout/hierarchy4"/>
-    <dgm:cxn modelId="{87799636-CC2F-D94A-B71A-1E9F664D8AC2}" type="presParOf" srcId="{E69EF9AB-2006-D24E-A29B-419F527DB7BC}" destId="{4723D0B9-084A-4B42-A2B1-AD2A894EC706}" srcOrd="0" destOrd="0" presId="urn:microsoft.com/office/officeart/2005/8/layout/hierarchy4"/>
-    <dgm:cxn modelId="{E6B8D4CA-D1F6-5048-B782-76872CAEBA5C}" type="presParOf" srcId="{4723D0B9-084A-4B42-A2B1-AD2A894EC706}" destId="{777E3738-83F5-904D-8D4E-86E796CFF6E1}" srcOrd="0" destOrd="0" presId="urn:microsoft.com/office/officeart/2005/8/layout/hierarchy4"/>
-    <dgm:cxn modelId="{4F2F05D1-237A-544F-9D36-742FF8520CA5}" type="presParOf" srcId="{4723D0B9-084A-4B42-A2B1-AD2A894EC706}" destId="{DA8F56C7-5548-6E4F-BDC4-7B2B7356D14A}" srcOrd="1" destOrd="0" presId="urn:microsoft.com/office/officeart/2005/8/layout/hierarchy4"/>
-    <dgm:cxn modelId="{27F8F05D-6138-A64F-8164-DCA64C1FB44C}" type="presParOf" srcId="{E69EF9AB-2006-D24E-A29B-419F527DB7BC}" destId="{3DF1A86D-C841-DC4D-825A-84BA233A401D}" srcOrd="1" destOrd="0" presId="urn:microsoft.com/office/officeart/2005/8/layout/hierarchy4"/>
-    <dgm:cxn modelId="{40888448-745F-1043-A044-B9FED2FC1A14}" type="presParOf" srcId="{E69EF9AB-2006-D24E-A29B-419F527DB7BC}" destId="{B4DC1774-98ED-4349-B14F-6AD878F7EDF3}" srcOrd="2" destOrd="0" presId="urn:microsoft.com/office/officeart/2005/8/layout/hierarchy4"/>
-    <dgm:cxn modelId="{12A0A8F5-E429-BF4E-A7A0-B1147D565B9D}" type="presParOf" srcId="{B4DC1774-98ED-4349-B14F-6AD878F7EDF3}" destId="{71B997E3-89FF-724F-8E5F-E0834F318569}" srcOrd="0" destOrd="0" presId="urn:microsoft.com/office/officeart/2005/8/layout/hierarchy4"/>
-    <dgm:cxn modelId="{897A8A89-55BD-EE44-971B-37B41F7A16B9}" type="presParOf" srcId="{B4DC1774-98ED-4349-B14F-6AD878F7EDF3}" destId="{C997DA26-88F2-324A-97C6-049F69E8B3DD}" srcOrd="1" destOrd="0" presId="urn:microsoft.com/office/officeart/2005/8/layout/hierarchy4"/>
+    <dgm:cxn modelId="{05F86F81-B85A-41B7-BC54-D615F90B3D74}" type="presOf" srcId="{03A9C55A-EA05-E440-A726-10DD9621C450}" destId="{3484B74A-04AF-A545-9BC0-3E4C87AA3661}" srcOrd="0" destOrd="0" presId="urn:microsoft.com/office/officeart/2005/8/layout/hierarchy4"/>
+    <dgm:cxn modelId="{AFDC6DE3-02C3-45EF-B4ED-E5B774E84184}" type="presParOf" srcId="{8A884217-10EB-E04A-9343-AE8E0D124DF7}" destId="{DBF32D45-D5A2-6643-B1FC-EB7C8E362DCF}" srcOrd="0" destOrd="0" presId="urn:microsoft.com/office/officeart/2005/8/layout/hierarchy4"/>
+    <dgm:cxn modelId="{A3BB1F9B-24F3-4737-BB4B-FC2E252AE54D}" type="presParOf" srcId="{DBF32D45-D5A2-6643-B1FC-EB7C8E362DCF}" destId="{3484B74A-04AF-A545-9BC0-3E4C87AA3661}" srcOrd="0" destOrd="0" presId="urn:microsoft.com/office/officeart/2005/8/layout/hierarchy4"/>
+    <dgm:cxn modelId="{AD19E9AE-0862-4F6A-A561-ADA2ED71E49C}" type="presParOf" srcId="{DBF32D45-D5A2-6643-B1FC-EB7C8E362DCF}" destId="{73ED5616-3F93-FB4A-A438-A0CDAAA5DDB5}" srcOrd="1" destOrd="0" presId="urn:microsoft.com/office/officeart/2005/8/layout/hierarchy4"/>
+    <dgm:cxn modelId="{1C4A929E-0C69-4D88-8F5B-AE7ED65A312F}" type="presParOf" srcId="{DBF32D45-D5A2-6643-B1FC-EB7C8E362DCF}" destId="{23D192E8-1A6B-E049-8F2E-5189D992F227}" srcOrd="2" destOrd="0" presId="urn:microsoft.com/office/officeart/2005/8/layout/hierarchy4"/>
+    <dgm:cxn modelId="{E09F11F2-796B-437E-8B5A-55606B9D3711}" type="presParOf" srcId="{23D192E8-1A6B-E049-8F2E-5189D992F227}" destId="{2AB01035-E535-274E-B521-EA853B77C78D}" srcOrd="0" destOrd="0" presId="urn:microsoft.com/office/officeart/2005/8/layout/hierarchy4"/>
+    <dgm:cxn modelId="{8A38EFE0-0B2B-466D-9068-8CA91B6247CF}" type="presParOf" srcId="{2AB01035-E535-274E-B521-EA853B77C78D}" destId="{FE22E2A1-4604-CB4C-9331-BB842D6D0CB6}" srcOrd="0" destOrd="0" presId="urn:microsoft.com/office/officeart/2005/8/layout/hierarchy4"/>
+    <dgm:cxn modelId="{96D4DD16-1910-44D4-B660-C76536EC0D93}" type="presParOf" srcId="{2AB01035-E535-274E-B521-EA853B77C78D}" destId="{1F9E28D9-116C-FE44-BD11-91BA3D530612}" srcOrd="1" destOrd="0" presId="urn:microsoft.com/office/officeart/2005/8/layout/hierarchy4"/>
+    <dgm:cxn modelId="{C9E2C52B-52E4-484A-A150-66D313985F97}" type="presParOf" srcId="{2AB01035-E535-274E-B521-EA853B77C78D}" destId="{8AE2D43A-C86F-1F4E-8784-4865D16D73B9}" srcOrd="2" destOrd="0" presId="urn:microsoft.com/office/officeart/2005/8/layout/hierarchy4"/>
+    <dgm:cxn modelId="{1C6F1139-87FF-4887-9A37-00EE86462F90}" type="presParOf" srcId="{8AE2D43A-C86F-1F4E-8784-4865D16D73B9}" destId="{498A9D9C-080F-0943-8C94-F6B60D5F11BA}" srcOrd="0" destOrd="0" presId="urn:microsoft.com/office/officeart/2005/8/layout/hierarchy4"/>
+    <dgm:cxn modelId="{2FB399B2-0D4E-4883-901F-CA07559FBA02}" type="presParOf" srcId="{498A9D9C-080F-0943-8C94-F6B60D5F11BA}" destId="{E08945CE-241A-D040-9CBC-CED2B64D5B5C}" srcOrd="0" destOrd="0" presId="urn:microsoft.com/office/officeart/2005/8/layout/hierarchy4"/>
+    <dgm:cxn modelId="{7C745B7D-624A-4D85-90C3-88F01E59F074}" type="presParOf" srcId="{498A9D9C-080F-0943-8C94-F6B60D5F11BA}" destId="{8DEFE18A-DC01-5F44-BB26-3539B1BA6A39}" srcOrd="1" destOrd="0" presId="urn:microsoft.com/office/officeart/2005/8/layout/hierarchy4"/>
+    <dgm:cxn modelId="{E81D5FBF-E88D-466B-BDAC-7E62591C0E36}" type="presParOf" srcId="{8AE2D43A-C86F-1F4E-8784-4865D16D73B9}" destId="{2424DA99-B4DC-5A40-8B3E-A8DD17BB324A}" srcOrd="1" destOrd="0" presId="urn:microsoft.com/office/officeart/2005/8/layout/hierarchy4"/>
+    <dgm:cxn modelId="{237DC02B-CAD9-4A34-87EA-F9049875F4E9}" type="presParOf" srcId="{8AE2D43A-C86F-1F4E-8784-4865D16D73B9}" destId="{C74EFF11-8064-6F4D-BACB-AAAB36A971E1}" srcOrd="2" destOrd="0" presId="urn:microsoft.com/office/officeart/2005/8/layout/hierarchy4"/>
+    <dgm:cxn modelId="{7D5795DF-57DD-40A0-90D8-48397F58EAE4}" type="presParOf" srcId="{C74EFF11-8064-6F4D-BACB-AAAB36A971E1}" destId="{11D2A603-3598-4C4B-9116-4D4D87EDF845}" srcOrd="0" destOrd="0" presId="urn:microsoft.com/office/officeart/2005/8/layout/hierarchy4"/>
+    <dgm:cxn modelId="{AF4E21D7-970C-47DB-AC91-EFBF77A47BC7}" type="presParOf" srcId="{C74EFF11-8064-6F4D-BACB-AAAB36A971E1}" destId="{E7A7D25B-A5E3-2843-BA0B-1327CDDAC857}" srcOrd="1" destOrd="0" presId="urn:microsoft.com/office/officeart/2005/8/layout/hierarchy4"/>
+    <dgm:cxn modelId="{788E0A56-9A93-4380-B6EF-51DEB7A882F9}" type="presParOf" srcId="{23D192E8-1A6B-E049-8F2E-5189D992F227}" destId="{E492D67D-6163-C94E-ADDD-9A60B30EF5B4}" srcOrd="1" destOrd="0" presId="urn:microsoft.com/office/officeart/2005/8/layout/hierarchy4"/>
+    <dgm:cxn modelId="{E11CFCE5-245F-42B5-A640-8C3E5643AC88}" type="presParOf" srcId="{23D192E8-1A6B-E049-8F2E-5189D992F227}" destId="{7F42ECEC-5596-C145-82A4-A04F81B655B8}" srcOrd="2" destOrd="0" presId="urn:microsoft.com/office/officeart/2005/8/layout/hierarchy4"/>
+    <dgm:cxn modelId="{362FD8A3-4F8A-46DA-BC84-A2D64C726E49}" type="presParOf" srcId="{7F42ECEC-5596-C145-82A4-A04F81B655B8}" destId="{D19CC47B-2B46-9041-B4F2-F2F004801441}" srcOrd="0" destOrd="0" presId="urn:microsoft.com/office/officeart/2005/8/layout/hierarchy4"/>
+    <dgm:cxn modelId="{F692F710-073B-42A1-B36A-3FF3315F1C5D}" type="presParOf" srcId="{7F42ECEC-5596-C145-82A4-A04F81B655B8}" destId="{62BD8CF2-337E-434A-BEB0-8A4B773372D8}" srcOrd="1" destOrd="0" presId="urn:microsoft.com/office/officeart/2005/8/layout/hierarchy4"/>
+    <dgm:cxn modelId="{8C11C427-AB98-4EB3-8EE7-F56900546AFC}" type="presParOf" srcId="{7F42ECEC-5596-C145-82A4-A04F81B655B8}" destId="{E69EF9AB-2006-D24E-A29B-419F527DB7BC}" srcOrd="2" destOrd="0" presId="urn:microsoft.com/office/officeart/2005/8/layout/hierarchy4"/>
+    <dgm:cxn modelId="{09127ABD-359D-4332-9CDF-657D69B4091F}" type="presParOf" srcId="{E69EF9AB-2006-D24E-A29B-419F527DB7BC}" destId="{4723D0B9-084A-4B42-A2B1-AD2A894EC706}" srcOrd="0" destOrd="0" presId="urn:microsoft.com/office/officeart/2005/8/layout/hierarchy4"/>
+    <dgm:cxn modelId="{F8E9C9BF-2583-4EC7-B00F-45DC477BA5A8}" type="presParOf" srcId="{4723D0B9-084A-4B42-A2B1-AD2A894EC706}" destId="{777E3738-83F5-904D-8D4E-86E796CFF6E1}" srcOrd="0" destOrd="0" presId="urn:microsoft.com/office/officeart/2005/8/layout/hierarchy4"/>
+    <dgm:cxn modelId="{2FA08078-0BC8-46F0-805B-1FB41C287CAD}" type="presParOf" srcId="{4723D0B9-084A-4B42-A2B1-AD2A894EC706}" destId="{DA8F56C7-5548-6E4F-BDC4-7B2B7356D14A}" srcOrd="1" destOrd="0" presId="urn:microsoft.com/office/officeart/2005/8/layout/hierarchy4"/>
+    <dgm:cxn modelId="{FB08D5DD-61D8-45A1-BFE7-7995E493CBB8}" type="presParOf" srcId="{E69EF9AB-2006-D24E-A29B-419F527DB7BC}" destId="{3DF1A86D-C841-DC4D-825A-84BA233A401D}" srcOrd="1" destOrd="0" presId="urn:microsoft.com/office/officeart/2005/8/layout/hierarchy4"/>
+    <dgm:cxn modelId="{65A866F3-EAB2-4778-A9CF-50C9146CAAE2}" type="presParOf" srcId="{E69EF9AB-2006-D24E-A29B-419F527DB7BC}" destId="{B4DC1774-98ED-4349-B14F-6AD878F7EDF3}" srcOrd="2" destOrd="0" presId="urn:microsoft.com/office/officeart/2005/8/layout/hierarchy4"/>
+    <dgm:cxn modelId="{81818957-4BE2-4603-A269-3BE3EA1753EF}" type="presParOf" srcId="{B4DC1774-98ED-4349-B14F-6AD878F7EDF3}" destId="{71B997E3-89FF-724F-8E5F-E0834F318569}" srcOrd="0" destOrd="0" presId="urn:microsoft.com/office/officeart/2005/8/layout/hierarchy4"/>
+    <dgm:cxn modelId="{07875D73-2EA2-4F86-902F-1F9BB666FF8C}" type="presParOf" srcId="{B4DC1774-98ED-4349-B14F-6AD878F7EDF3}" destId="{C997DA26-88F2-324A-97C6-049F69E8B3DD}" srcOrd="1" destOrd="0" presId="urn:microsoft.com/office/officeart/2005/8/layout/hierarchy4"/>
   </dgm:cxnLst>
   <dgm:bg/>
   <dgm:whole/>
@@ -9623,7 +10763,7 @@
 </file>
 
 <file path=customXml/itemProps1.xml><?xml version="1.0" encoding="utf-8"?>
-<ds:datastoreItem xmlns:ds="http://schemas.openxmlformats.org/officeDocument/2006/customXml" ds:itemID="{4D8918FB-F663-414C-A306-3EAE81DF0A23}">
+<ds:datastoreItem xmlns:ds="http://schemas.openxmlformats.org/officeDocument/2006/customXml" ds:itemID="{BFBACCBB-EF2B-4C45-A61B-20AFEFD6A027}">
   <ds:schemaRefs>
     <ds:schemaRef ds:uri="http://schemas.openxmlformats.org/officeDocument/2006/bibliography"/>
   </ds:schemaRefs>

</xml_diff>